<commit_message>
removing old content from manuscript
</commit_message>
<xml_diff>
--- a/docs/Drivers of Broad-scale change in PV cover in the Australian Rangelands.docx
+++ b/docs/Drivers of Broad-scale change in PV cover in the Australian Rangelands.docx
@@ -283,240 +283,85 @@
         <w:t>Introduction</w:t>
       </w:r>
     </w:p>
-    <w:sdt>
-      <w:sdtPr>
-        <w:tag w:val="goog_rdk_3"/>
-        <w:id w:val="1046720496"/>
-      </w:sdtPr>
-      <w:sdtEndPr/>
-      <w:sdtContent>
-        <w:p>
-          <w:pPr>
-            <w:spacing w:after="0"/>
-          </w:pPr>
-          <w:r>
-            <w:t xml:space="preserve">The </w:t>
-          </w:r>
-          <w:commentRangeStart w:id="2"/>
-          <w:r>
-            <w:t xml:space="preserve">Australian arid rangelands </w:t>
-          </w:r>
-          <w:commentRangeEnd w:id="2"/>
-          <w:r>
-            <w:rPr>
-              <w:rStyle w:val="CommentReference"/>
-            </w:rPr>
-            <w:commentReference w:id="2"/>
-          </w:r>
-          <w:r>
-            <w:t xml:space="preserve">encompass a variety of environmentally and economically significant ecosystems covering vast areas of the </w:t>
-          </w:r>
-          <w:sdt>
-            <w:sdtPr>
-              <w:tag w:val="goog_rdk_0"/>
-              <w:id w:val="512488973"/>
-            </w:sdtPr>
-            <w:sdtEndPr/>
-            <w:sdtContent>
-              <w:r>
-                <w:t>country's</w:t>
-              </w:r>
-            </w:sdtContent>
-          </w:sdt>
-          <w:sdt>
-            <w:sdtPr>
-              <w:tag w:val="goog_rdk_1"/>
-              <w:id w:val="-776709497"/>
-              <w:showingPlcHdr/>
-            </w:sdtPr>
-            <w:sdtEndPr/>
-            <w:sdtContent>
-              <w:r>
-                <w:t xml:space="preserve">     </w:t>
-              </w:r>
-            </w:sdtContent>
-          </w:sdt>
-          <w:r>
-            <w:t xml:space="preserve"> land area. These lands are important to a number of stakeholders, including aboriginal communities, environmental conservation groups and pastoralists. The value of the land is therefore interpreted from different perspectives, holding cultural significance, biodiversity conservation value and economic value from stock grazing. Cooperation between these stakeholders is required for land management to be achieved in the most effective manner, and understanding the variables that influence change in these areas is essential in achieving good management. Management groups focussed on both ecological conservation and pastoral productivity rely on the same fundamental resource, the vegetation that exists in these arid ecosystems. However, management actions differ due to a difference in the final goal of management. While land management for maximising pastoral productivity would traditionally be focussed on maximising pastoral productivity to increase economic returns, conservation managers are more strongly focussed on the ecological health and biodiversity of vegetation communities. Understanding the influences of different management regimes on the change in vegetation cover over time is necessary to reach a balance between maintaining economic benefits essential for the Australian economy and regional communities while maintaining important biodiversity assets, the benefits of which are easily overlooked in contrast with easily-recorded monetary transactions.</w:t>
-          </w:r>
-          <w:sdt>
-            <w:sdtPr>
-              <w:tag w:val="goog_rdk_2"/>
-              <w:id w:val="1446198026"/>
-            </w:sdtPr>
-            <w:sdtEndPr/>
-            <w:sdtContent/>
-          </w:sdt>
-        </w:p>
-      </w:sdtContent>
-    </w:sdt>
-    <w:sdt>
-      <w:sdtPr>
-        <w:tag w:val="goog_rdk_5"/>
-        <w:id w:val="-499736882"/>
-      </w:sdtPr>
-      <w:sdtEndPr/>
-      <w:sdtContent>
-        <w:p>
-          <w:pPr>
-            <w:spacing w:after="0"/>
-          </w:pPr>
-          <w:sdt>
-            <w:sdtPr>
-              <w:tag w:val="goog_rdk_4"/>
-              <w:id w:val="-90398958"/>
-            </w:sdtPr>
-            <w:sdtEndPr/>
-            <w:sdtContent>
-              <w:bookmarkStart w:id="3" w:name="_GoBack"/>
-              <w:bookmarkEnd w:id="3"/>
-            </w:sdtContent>
-          </w:sdt>
-        </w:p>
-      </w:sdtContent>
-    </w:sdt>
-    <w:sdt>
-      <w:sdtPr>
-        <w:tag w:val="goog_rdk_7"/>
-        <w:id w:val="2085106762"/>
-      </w:sdtPr>
-      <w:sdtEndPr/>
-      <w:sdtContent>
-        <w:p>
-          <w:pPr>
-            <w:spacing w:after="0"/>
-          </w:pPr>
-          <w:sdt>
-            <w:sdtPr>
-              <w:tag w:val="goog_rdk_6"/>
-              <w:id w:val="-1207411333"/>
-            </w:sdtPr>
-            <w:sdtEndPr/>
-            <w:sdtContent>
-              <w:r>
-                <w:t>[section on impacts of overgrazing in Chenopod shrublands]</w:t>
-              </w:r>
-            </w:sdtContent>
-          </w:sdt>
-        </w:p>
-      </w:sdtContent>
-    </w:sdt>
-    <w:sdt>
-      <w:sdtPr>
-        <w:tag w:val="goog_rdk_9"/>
-        <w:id w:val="1925150118"/>
-      </w:sdtPr>
-      <w:sdtEndPr/>
-      <w:sdtContent>
-        <w:p>
-          <w:pPr>
-            <w:spacing w:after="0"/>
-          </w:pPr>
-          <w:sdt>
-            <w:sdtPr>
-              <w:tag w:val="goog_rdk_8"/>
-              <w:id w:val="1308363875"/>
-            </w:sdtPr>
-            <w:sdtEndPr/>
-            <w:sdtContent/>
-          </w:sdt>
-        </w:p>
-      </w:sdtContent>
-    </w:sdt>
-    <w:sdt>
-      <w:sdtPr>
-        <w:tag w:val="goog_rdk_11"/>
-        <w:id w:val="923380085"/>
-      </w:sdtPr>
-      <w:sdtEndPr/>
-      <w:sdtContent>
-        <w:p>
-          <w:pPr>
-            <w:spacing w:after="0"/>
-          </w:pPr>
-          <w:sdt>
-            <w:sdtPr>
-              <w:tag w:val="goog_rdk_10"/>
-              <w:id w:val="-842462298"/>
-            </w:sdtPr>
-            <w:sdtEndPr/>
-            <w:sdtContent>
-              <w:r>
-                <w:t>[expected timescale of recovery]</w:t>
-              </w:r>
-            </w:sdtContent>
-          </w:sdt>
-        </w:p>
-      </w:sdtContent>
-    </w:sdt>
-    <w:sdt>
-      <w:sdtPr>
-        <w:tag w:val="goog_rdk_13"/>
-        <w:id w:val="1041165788"/>
-      </w:sdtPr>
-      <w:sdtEndPr/>
-      <w:sdtContent>
-        <w:p>
-          <w:pPr>
-            <w:spacing w:after="0"/>
-          </w:pPr>
-          <w:sdt>
-            <w:sdtPr>
-              <w:tag w:val="goog_rdk_12"/>
-              <w:id w:val="1391150569"/>
-            </w:sdtPr>
-            <w:sdtEndPr/>
-            <w:sdtContent/>
-          </w:sdt>
-        </w:p>
-      </w:sdtContent>
-    </w:sdt>
-    <w:p>
-      <w:pPr>
-        <w:spacing w:after="0"/>
-      </w:pPr>
-      <w:sdt>
-        <w:sdtPr>
-          <w:tag w:val="goog_rdk_14"/>
-          <w:id w:val="1837961512"/>
-        </w:sdtPr>
-        <w:sdtEndPr/>
-        <w:sdtContent>
-          <w:r>
-            <w:t>[identifying a small signal in a LOT of (</w:t>
-          </w:r>
-          <w:proofErr w:type="spellStart"/>
-          <w:r>
-            <w:t>precip</w:t>
-          </w:r>
-          <w:proofErr w:type="spellEnd"/>
-          <w:r>
-            <w:t>) noise]</w:t>
-          </w:r>
-        </w:sdtContent>
-      </w:sdt>
-    </w:p>
-    <w:p>
-      <w:pPr>
-        <w:spacing w:after="0"/>
-      </w:pPr>
-    </w:p>
-    <w:p>
-      <w:sdt>
-        <w:sdtPr>
-          <w:tag w:val="goog_rdk_15"/>
-          <w:id w:val="1803651149"/>
-        </w:sdtPr>
-        <w:sdtEndPr/>
-        <w:sdtContent/>
-      </w:sdt>
-      <w:commentRangeStart w:id="4"/>
+    <w:p>
+      <w:r>
+        <w:t xml:space="preserve">The </w:t>
+      </w:r>
+      <w:commentRangeStart w:id="2"/>
+      <w:r>
+        <w:t xml:space="preserve">Australian arid rangelands </w:t>
+      </w:r>
+      <w:commentRangeEnd w:id="2"/>
+      <w:r>
+        <w:rPr>
+          <w:rStyle w:val="CommentReference"/>
+        </w:rPr>
+        <w:commentReference w:id="2"/>
+      </w:r>
+      <w:r>
+        <w:t>encompass a variety of environmentally and economically significant ecosystems covering vast areas of the country's land area. These lands are important to a number of stakeholders, including aboriginal communities, environmental conservation groups and pastoralists. The value of the land is therefore interpreted from different perspectives, holding cultural significance, biodiversity conservation value and economic value from stock grazing. Cooperation between these stakeholders is required for land management to be achieved in the most effective manner, and understanding the variables that influence change in these areas is essential in achieving good management. Management groups focussed on both ecological conservation and pastoral productivity rely on the same fundamental resource, the vegetation that exists in these arid ecosystems. However, management actions differ due to a difference in the final goal of management. While land management for maximising pastoral productivity would traditionally be focussed on maximising pastoral productivity to increase economic returns, conservation managers are more strongly focussed on the ecological health and biodiversity of vegetation communities. Understanding the influences of different management regimes on the change in vegetation cover over time is necessary to reach a balance between maintaining economic benefits essential for the Australian economy and regional communities while maintaining important biodiversity assets, the benefits of which are easily overlooked in contrast with easily-recorded monetary transactions.</w:t>
+      </w:r>
+    </w:p>
+    <w:p>
+      <w:pPr>
+        <w:spacing w:after="0"/>
+      </w:pPr>
+    </w:p>
+    <w:p>
+      <w:pPr>
+        <w:spacing w:after="0"/>
+      </w:pPr>
+      <w:r>
+        <w:t>[section on impacts of overgrazing in Chenopod shrublands]</w:t>
+      </w:r>
+    </w:p>
+    <w:p>
+      <w:pPr>
+        <w:spacing w:after="0"/>
+      </w:pPr>
+    </w:p>
+    <w:p>
+      <w:pPr>
+        <w:spacing w:after="0"/>
+      </w:pPr>
+      <w:r>
+        <w:t>[expected timescale of recovery]</w:t>
+      </w:r>
+    </w:p>
+    <w:p>
+      <w:pPr>
+        <w:spacing w:after="0"/>
+      </w:pPr>
+    </w:p>
+    <w:p>
+      <w:pPr>
+        <w:spacing w:after="0"/>
+      </w:pPr>
+      <w:r>
+        <w:t>[identifying a small signal in a LOT of (</w:t>
+      </w:r>
+      <w:proofErr w:type="spellStart"/>
+      <w:r>
+        <w:t>precip</w:t>
+      </w:r>
+      <w:proofErr w:type="spellEnd"/>
+      <w:r>
+        <w:t>) noise]</w:t>
+      </w:r>
+    </w:p>
+    <w:p>
+      <w:pPr>
+        <w:spacing w:after="0"/>
+      </w:pPr>
+    </w:p>
+    <w:p>
+      <w:commentRangeStart w:id="3"/>
       <w:r>
         <w:t xml:space="preserve">While it is widely known that vegetation in such ecosystems exhibit strong responses to climatic variables such </w:t>
       </w:r>
-      <w:commentRangeEnd w:id="4"/>
-      <w:r>
-        <w:commentReference w:id="4"/>
+      <w:commentRangeEnd w:id="3"/>
+      <w:r>
+        <w:commentReference w:id="3"/>
       </w:r>
       <w:r>
         <w:t xml:space="preserve">as rainfall, knowledge as to the effects of different land management is less known and more difficult to assess. Satellite-based sensors such as MODIS serve as a useful tool for assessing changes across the vast spatial scale of the arid rangelands using products such as spectrally-unmixed fractional vegetation cover </w:t>
@@ -548,135 +393,92 @@
       <w:r>
         <w:t xml:space="preserve">Study areas </w:t>
       </w:r>
-      <w:commentRangeStart w:id="5"/>
+      <w:commentRangeStart w:id="4"/>
       <w:r>
         <w:t>and structure</w:t>
       </w:r>
-      <w:commentRangeEnd w:id="5"/>
+      <w:commentRangeEnd w:id="4"/>
       <w:r>
         <w:rPr>
           <w:rStyle w:val="CommentReference"/>
           <w:rFonts w:eastAsia="Times New Roman" w:cs="Times New Roman"/>
           <w:b w:val="0"/>
         </w:rPr>
+        <w:commentReference w:id="4"/>
+      </w:r>
+    </w:p>
+    <w:p>
+      <w:pPr>
+        <w:spacing w:after="0"/>
+      </w:pPr>
+      <w:r>
+        <w:t xml:space="preserve">This study comprises three main analytical components, all focussed on areas of the South Australian arid rangelands and spanning around 21 years, from 2001 to half way through 2021 (based on the availability of the MODIS fractional cover dataset used). This research is conducted in collaboration with the non-profit organisation Bush Heritage Australia (BHA), and is hence focussed on the broader region surrounding one of their two south Australian reserves, Bon </w:t>
+      </w:r>
+      <w:proofErr w:type="spellStart"/>
+      <w:r>
+        <w:t>Bon</w:t>
+      </w:r>
+      <w:proofErr w:type="spellEnd"/>
+      <w:r>
+        <w:t xml:space="preserve"> Station Reserve, which has been destocked since 2008. BHA manage properties around Australia for the purpose of protecting and restoring unique ecological systems.</w:t>
+      </w:r>
+    </w:p>
+    <w:p>
+      <w:pPr>
+        <w:spacing w:after="0"/>
+      </w:pPr>
+    </w:p>
+    <w:p>
+      <w:pPr>
+        <w:spacing w:after="0"/>
+      </w:pPr>
+      <w:r>
+        <w:rPr>
+          <w:highlight w:val="yellow"/>
+        </w:rPr>
+        <w:t>Environmental / vegetation info</w:t>
+      </w:r>
+    </w:p>
+    <w:p>
+      <w:pPr>
+        <w:spacing w:after="0"/>
+      </w:pPr>
+    </w:p>
+    <w:p>
+      <w:pPr>
+        <w:spacing w:after="0"/>
+      </w:pPr>
+      <w:r>
+        <w:t xml:space="preserve">The first analytical component comprises of a narrow study region defined by a 10 km buffer around Bon </w:t>
+      </w:r>
+      <w:proofErr w:type="spellStart"/>
+      <w:r>
+        <w:t>Bon</w:t>
+      </w:r>
+      <w:proofErr w:type="spellEnd"/>
+      <w:r>
+        <w:t xml:space="preserve"> </w:t>
+      </w:r>
+      <w:commentRangeStart w:id="5"/>
+      <w:r>
+        <w:t>(</w:t>
+      </w:r>
+      <w:commentRangeStart w:id="6"/>
+      <w:commentRangeStart w:id="7"/>
+      <w:r>
+        <w:t>Figure 1</w:t>
+      </w:r>
+      <w:commentRangeEnd w:id="6"/>
+      <w:r>
+        <w:commentReference w:id="6"/>
+      </w:r>
+      <w:commentRangeEnd w:id="7"/>
+      <w:r>
+        <w:commentReference w:id="7"/>
+      </w:r>
+      <w:commentRangeEnd w:id="5"/>
+      <w:r>
         <w:commentReference w:id="5"/>
-      </w:r>
-    </w:p>
-    <w:p>
-      <w:pPr>
-        <w:spacing w:after="0"/>
-      </w:pPr>
-      <w:r>
-        <w:t xml:space="preserve">This study comprises </w:t>
-      </w:r>
-      <w:sdt>
-        <w:sdtPr>
-          <w:tag w:val="goog_rdk_16"/>
-          <w:id w:val="-914005587"/>
-          <w:showingPlcHdr/>
-        </w:sdtPr>
-        <w:sdtEndPr/>
-        <w:sdtContent>
-          <w:r>
-            <w:t xml:space="preserve">     </w:t>
-          </w:r>
-        </w:sdtContent>
-      </w:sdt>
-      <w:r>
-        <w:t xml:space="preserve">three main analytical components, all focussed on areas of the South Australian arid rangelands and spanning around 21 years, from 2001 to half way through 2021 (based on the availability of the MODIS fractional cover dataset used). This research is conducted in collaboration with the non-profit organisation Bush Heritage Australia (BHA), and is hence focussed on the broader region surrounding one of their two south Australian reserves, Bon </w:t>
-      </w:r>
-      <w:proofErr w:type="spellStart"/>
-      <w:r>
-        <w:t>Bon</w:t>
-      </w:r>
-      <w:proofErr w:type="spellEnd"/>
-      <w:r>
-        <w:t xml:space="preserve"> Station Reserve, which has been destocked since 2008. BHA manage properties around Australia for the purpose of protecting and restoring unique ecological systems.</w:t>
-      </w:r>
-    </w:p>
-    <w:p>
-      <w:pPr>
-        <w:spacing w:after="0"/>
-      </w:pPr>
-    </w:p>
-    <w:p>
-      <w:pPr>
-        <w:spacing w:after="0"/>
-      </w:pPr>
-      <w:r>
-        <w:rPr>
-          <w:highlight w:val="yellow"/>
-        </w:rPr>
-        <w:t>Environmental / vegetation info</w:t>
-      </w:r>
-    </w:p>
-    <w:p>
-      <w:pPr>
-        <w:spacing w:after="0"/>
-      </w:pPr>
-    </w:p>
-    <w:p>
-      <w:pPr>
-        <w:spacing w:after="0"/>
-      </w:pPr>
-      <w:r>
-        <w:t xml:space="preserve">The first analytical component comprises of a narrow study region defined by a 10 km buffer around Bon </w:t>
-      </w:r>
-      <w:proofErr w:type="spellStart"/>
-      <w:r>
-        <w:t>Bon</w:t>
-      </w:r>
-      <w:proofErr w:type="spellEnd"/>
-      <w:r>
-        <w:t xml:space="preserve"> </w:t>
-      </w:r>
-      <w:sdt>
-        <w:sdtPr>
-          <w:tag w:val="goog_rdk_17"/>
-          <w:id w:val="-1919084506"/>
-        </w:sdtPr>
-        <w:sdtEndPr/>
-        <w:sdtContent>
-          <w:commentRangeStart w:id="6"/>
-        </w:sdtContent>
-      </w:sdt>
-      <w:r>
-        <w:t>(</w:t>
-      </w:r>
-      <w:sdt>
-        <w:sdtPr>
-          <w:tag w:val="goog_rdk_18"/>
-          <w:id w:val="-1251655468"/>
-        </w:sdtPr>
-        <w:sdtEndPr/>
-        <w:sdtContent>
-          <w:commentRangeStart w:id="7"/>
-        </w:sdtContent>
-      </w:sdt>
-      <w:sdt>
-        <w:sdtPr>
-          <w:tag w:val="goog_rdk_19"/>
-          <w:id w:val="1647710655"/>
-        </w:sdtPr>
-        <w:sdtEndPr/>
-        <w:sdtContent>
-          <w:commentRangeStart w:id="8"/>
-        </w:sdtContent>
-      </w:sdt>
-      <w:r>
-        <w:t>Figure 1</w:t>
-      </w:r>
-      <w:commentRangeEnd w:id="7"/>
-      <w:r>
-        <w:commentReference w:id="7"/>
-      </w:r>
-      <w:commentRangeEnd w:id="8"/>
-      <w:r>
-        <w:commentReference w:id="8"/>
-      </w:r>
-      <w:commentRangeEnd w:id="6"/>
-      <w:r>
-        <w:commentReference w:id="6"/>
       </w:r>
       <w:r>
         <w:t>).</w:t>
@@ -760,19 +562,10 @@
           <w:color w:val="000000"/>
         </w:rPr>
       </w:pPr>
-      <w:sdt>
-        <w:sdtPr>
-          <w:tag w:val="goog_rdk_20"/>
-          <w:id w:val="-783039570"/>
-        </w:sdtPr>
-        <w:sdtEndPr/>
-        <w:sdtContent>
-          <w:commentRangeStart w:id="9"/>
-        </w:sdtContent>
-      </w:sdt>
-      <w:bookmarkStart w:id="10" w:name="_heading=h.30j0zll" w:colFirst="0" w:colLast="0"/>
-      <w:bookmarkStart w:id="11" w:name="_Ref132894367"/>
-      <w:bookmarkEnd w:id="10"/>
+      <w:bookmarkStart w:id="8" w:name="_heading=h.30j0zll" w:colFirst="0" w:colLast="0"/>
+      <w:bookmarkStart w:id="9" w:name="_Ref132894367"/>
+      <w:bookmarkEnd w:id="8"/>
+      <w:commentRangeStart w:id="10"/>
       <w:r>
         <w:rPr>
           <w:color w:val="000000"/>
@@ -789,102 +582,32 @@
         </w:rPr>
         <w:t xml:space="preserve">1. </w:t>
       </w:r>
-      <w:commentRangeEnd w:id="9"/>
-      <w:r>
-        <w:commentReference w:id="9"/>
-      </w:r>
+      <w:commentRangeEnd w:id="10"/>
+      <w:r>
+        <w:commentReference w:id="10"/>
+      </w:r>
+      <w:bookmarkEnd w:id="9"/>
+    </w:p>
+    <w:p>
+      <w:pPr>
+        <w:pStyle w:val="Heading2"/>
+        <w:numPr>
+          <w:ilvl w:val="1"/>
+          <w:numId w:val="12"/>
+        </w:numPr>
+      </w:pPr>
+      <w:bookmarkStart w:id="11" w:name="_heading=h.3znysh7" w:colFirst="0" w:colLast="0"/>
       <w:bookmarkEnd w:id="11"/>
-    </w:p>
-    <w:p>
-      <w:pPr>
-        <w:spacing w:after="0"/>
-      </w:pPr>
-    </w:p>
-    <w:p>
-      <w:pPr>
-        <w:spacing w:after="0"/>
-      </w:pPr>
-      <w:r>
-        <w:t xml:space="preserve">The second study region area encompasses the </w:t>
-      </w:r>
-      <w:sdt>
-        <w:sdtPr>
-          <w:tag w:val="goog_rdk_21"/>
-          <w:id w:val="1372193594"/>
-        </w:sdtPr>
-        <w:sdtEndPr/>
-        <w:sdtContent/>
-      </w:sdt>
-      <w:commentRangeStart w:id="12"/>
-      <w:r>
-        <w:t>BHP-</w:t>
-      </w:r>
-      <w:commentRangeEnd w:id="12"/>
-      <w:r>
-        <w:commentReference w:id="12"/>
-      </w:r>
-      <w:r>
-        <w:t xml:space="preserve">operated leases of Andamooka, </w:t>
-      </w:r>
-      <w:proofErr w:type="spellStart"/>
-      <w:r>
-        <w:t>Mulgaria</w:t>
-      </w:r>
-      <w:proofErr w:type="spellEnd"/>
-      <w:r>
-        <w:t xml:space="preserve">, Purple Downs, Roxby Downs and Stuart Creek </w:t>
-      </w:r>
-      <w:r>
-        <w:t>(Figure 2).</w:t>
-      </w:r>
-      <w:r>
-        <w:t xml:space="preserve"> As we have access to precise stocking rates over the study period for these stations, this analysis will evaluate the effect of stocking intensity on fractional vegetation cover.</w:t>
-      </w:r>
-    </w:p>
-    <w:p>
-      <w:pPr>
-        <w:keepNext/>
-      </w:pPr>
-      <w:r>
-        <w:rPr>
-          <w:noProof/>
-        </w:rPr>
-        <w:lastRenderedPageBreak/>
-        <w:drawing>
-          <wp:inline distT="0" distB="0" distL="0" distR="0" wp14:anchorId="6CBCA45B" wp14:editId="1BFA2F05">
-            <wp:extent cx="3596790" cy="4916597"/>
-            <wp:effectExtent l="0" t="0" r="0" b="0"/>
-            <wp:docPr id="12" name="image4.png"/>
-            <wp:cNvGraphicFramePr/>
-            <a:graphic xmlns:a="http://schemas.openxmlformats.org/drawingml/2006/main">
-              <a:graphicData uri="http://schemas.openxmlformats.org/drawingml/2006/picture">
-                <pic:pic xmlns:pic="http://schemas.openxmlformats.org/drawingml/2006/picture">
-                  <pic:nvPicPr>
-                    <pic:cNvPr id="0" name="image4.png"/>
-                    <pic:cNvPicPr preferRelativeResize="0"/>
-                  </pic:nvPicPr>
-                  <pic:blipFill>
-                    <a:blip r:embed="rId12"/>
-                    <a:srcRect/>
-                    <a:stretch>
-                      <a:fillRect/>
-                    </a:stretch>
-                  </pic:blipFill>
-                  <pic:spPr>
-                    <a:xfrm>
-                      <a:off x="0" y="0"/>
-                      <a:ext cx="3596790" cy="4916597"/>
-                    </a:xfrm>
-                    <a:prstGeom prst="rect">
-                      <a:avLst/>
-                    </a:prstGeom>
-                    <a:ln/>
-                  </pic:spPr>
-                </pic:pic>
-              </a:graphicData>
-            </a:graphic>
-          </wp:inline>
-        </w:drawing>
+      <w:r>
+        <w:t>Input datasets and processing</w:t>
+      </w:r>
+    </w:p>
+    <w:p>
+      <w:r>
+        <w:t>Table 1</w:t>
+      </w:r>
+      <w:r>
+        <w:t xml:space="preserve"> summarises the datasets used in this study. All datasets were resampled to match the ground sampling distance (GSD) of the MODIS fractional cover dataset (500 m) and projected to the GDA94 MGA Zone 53 coordinate system. Vector datasets such as property boundaries were converted to raster.</w:t>
       </w:r>
     </w:p>
     <w:p>
@@ -903,25 +626,15 @@
           <w:color w:val="000000"/>
         </w:rPr>
       </w:pPr>
-      <w:sdt>
-        <w:sdtPr>
-          <w:tag w:val="goog_rdk_22"/>
-          <w:id w:val="1691407638"/>
-        </w:sdtPr>
-        <w:sdtEndPr/>
-        <w:sdtContent>
-          <w:commentRangeStart w:id="13"/>
-        </w:sdtContent>
-      </w:sdt>
-      <w:bookmarkStart w:id="14" w:name="_heading=h.1fob9te" w:colFirst="0" w:colLast="0"/>
-      <w:bookmarkStart w:id="15" w:name="_Ref132891535"/>
-      <w:bookmarkEnd w:id="14"/>
+      <w:bookmarkStart w:id="12" w:name="_heading=h.2et92p0" w:colFirst="0" w:colLast="0"/>
+      <w:bookmarkStart w:id="13" w:name="_Ref132641738"/>
+      <w:bookmarkEnd w:id="12"/>
       <w:r>
         <w:rPr>
           <w:color w:val="000000"/>
           <w:sz w:val="16"/>
         </w:rPr>
-        <w:t xml:space="preserve">Figure </w:t>
+        <w:t xml:space="preserve">Table </w:t>
       </w:r>
       <w:r>
         <w:rPr>
@@ -930,211 +643,20 @@
           <w:sz w:val="16"/>
           <w:szCs w:val="16"/>
         </w:rPr>
-        <w:t xml:space="preserve">2. </w:t>
-      </w:r>
-      <w:commentRangeEnd w:id="13"/>
-      <w:r>
-        <w:commentReference w:id="13"/>
-      </w:r>
-      <w:bookmarkEnd w:id="15"/>
-    </w:p>
-    <w:p>
-      <w:pPr>
-        <w:spacing w:after="0"/>
-      </w:pPr>
-    </w:p>
-    <w:p>
-      <w:pPr>
-        <w:spacing w:after="0"/>
-      </w:pPr>
-      <w:r>
-        <w:t xml:space="preserve">Finally, a broad-scale study focusses on a 9 million hectare region of the South Australian arid rangelands, centred around Bon </w:t>
-      </w:r>
-      <w:proofErr w:type="spellStart"/>
-      <w:r>
-        <w:t>Bon</w:t>
-      </w:r>
-      <w:proofErr w:type="spellEnd"/>
-      <w:r>
-        <w:t xml:space="preserve"> Station Reserve </w:t>
-      </w:r>
-      <w:r>
-        <w:t>(Figure 3).</w:t>
-      </w:r>
-      <w:r>
-        <w:t xml:space="preserve"> This study area was selected based on the extent of the three Interim Biogeographic Regionalisation for Australia (IBRA) subregions that Bon </w:t>
-      </w:r>
-      <w:proofErr w:type="spellStart"/>
-      <w:r>
-        <w:t>Bon</w:t>
-      </w:r>
-      <w:proofErr w:type="spellEnd"/>
-      <w:r>
-        <w:t xml:space="preserve"> is situated in – The Breakaways, Roxby and Kingoonya. The Breakaways region is not spatially contiguous, also existing far to the north. This northern segment of the bioregion is excluded. </w:t>
-      </w:r>
-    </w:p>
-    <w:p>
-      <w:pPr>
-        <w:spacing w:after="0"/>
-      </w:pPr>
-    </w:p>
-    <w:p>
-      <w:pPr>
-        <w:keepNext/>
-      </w:pPr>
-      <w:r>
-        <w:rPr>
-          <w:noProof/>
-        </w:rPr>
-        <w:lastRenderedPageBreak/>
-        <w:drawing>
-          <wp:inline distT="0" distB="0" distL="0" distR="0" wp14:anchorId="735CD584" wp14:editId="4B7813BA">
-            <wp:extent cx="5514573" cy="2694702"/>
-            <wp:effectExtent l="0" t="0" r="0" b="0"/>
-            <wp:docPr id="11" name="image3.png"/>
-            <wp:cNvGraphicFramePr/>
-            <a:graphic xmlns:a="http://schemas.openxmlformats.org/drawingml/2006/main">
-              <a:graphicData uri="http://schemas.openxmlformats.org/drawingml/2006/picture">
-                <pic:pic xmlns:pic="http://schemas.openxmlformats.org/drawingml/2006/picture">
-                  <pic:nvPicPr>
-                    <pic:cNvPr id="0" name="image3.png"/>
-                    <pic:cNvPicPr preferRelativeResize="0"/>
-                  </pic:nvPicPr>
-                  <pic:blipFill>
-                    <a:blip r:embed="rId13"/>
-                    <a:srcRect l="1088" t="732" r="2696" b="4437"/>
-                    <a:stretch>
-                      <a:fillRect/>
-                    </a:stretch>
-                  </pic:blipFill>
-                  <pic:spPr>
-                    <a:xfrm>
-                      <a:off x="0" y="0"/>
-                      <a:ext cx="5514573" cy="2694702"/>
-                    </a:xfrm>
-                    <a:prstGeom prst="rect">
-                      <a:avLst/>
-                    </a:prstGeom>
-                    <a:ln/>
-                  </pic:spPr>
-                </pic:pic>
-              </a:graphicData>
-            </a:graphic>
-          </wp:inline>
-        </w:drawing>
-      </w:r>
-    </w:p>
-    <w:p>
-      <w:pPr>
-        <w:keepNext/>
-        <w:pBdr>
-          <w:top w:val="nil"/>
-          <w:left w:val="nil"/>
-          <w:bottom w:val="nil"/>
-          <w:right w:val="nil"/>
-          <w:between w:val="nil"/>
-        </w:pBdr>
-        <w:spacing w:after="120"/>
-        <w:ind w:right="96"/>
-        <w:rPr>
-          <w:color w:val="000000"/>
-        </w:rPr>
-      </w:pPr>
-      <w:bookmarkStart w:id="16" w:name="_heading=h.3znysh7" w:colFirst="0" w:colLast="0"/>
-      <w:bookmarkStart w:id="17" w:name="_Ref132891245"/>
-      <w:bookmarkEnd w:id="16"/>
+        <w:t>1.</w:t>
+      </w:r>
+      <w:bookmarkEnd w:id="13"/>
       <w:r>
         <w:rPr>
           <w:color w:val="000000"/>
           <w:sz w:val="16"/>
         </w:rPr>
-        <w:t xml:space="preserve">Figure </w:t>
-      </w:r>
-      <w:r>
-        <w:rPr>
-          <w:rFonts w:cs="Arial Narrow"/>
-          <w:color w:val="000000"/>
-          <w:sz w:val="16"/>
-          <w:szCs w:val="16"/>
-        </w:rPr>
-        <w:t>3.</w:t>
-      </w:r>
-      <w:bookmarkEnd w:id="17"/>
-      <w:r>
-        <w:rPr>
-          <w:color w:val="000000"/>
-          <w:sz w:val="16"/>
-        </w:rPr>
-        <w:t xml:space="preserve"> </w:t>
-      </w:r>
-    </w:p>
-    <w:p>
-      <w:pPr>
-        <w:pStyle w:val="Heading2"/>
-        <w:numPr>
-          <w:ilvl w:val="1"/>
-          <w:numId w:val="12"/>
-        </w:numPr>
-      </w:pPr>
-      <w:r>
-        <w:t>Input datasets and processing</w:t>
-      </w:r>
-    </w:p>
-    <w:p>
-      <w:r>
-        <w:t>Table 1</w:t>
-      </w:r>
-      <w:r>
-        <w:t xml:space="preserve"> summarises the datasets used in this study. All datasets were resampled to match the ground sampling distance (GSD) of the MODIS fractional cover dataset (500 m) and projected to the GDA94 MGA Zone 53 coordinate system. Vector datasets such as property boundaries were converted to raster.</w:t>
-      </w:r>
-    </w:p>
-    <w:p>
-      <w:pPr>
-        <w:keepNext/>
-        <w:pBdr>
-          <w:top w:val="nil"/>
-          <w:left w:val="nil"/>
-          <w:bottom w:val="nil"/>
-          <w:right w:val="nil"/>
-          <w:between w:val="nil"/>
-        </w:pBdr>
-        <w:spacing w:after="120"/>
-        <w:ind w:right="96"/>
-        <w:rPr>
-          <w:color w:val="000000"/>
-        </w:rPr>
-      </w:pPr>
-      <w:bookmarkStart w:id="18" w:name="_heading=h.2et92p0" w:colFirst="0" w:colLast="0"/>
-      <w:bookmarkStart w:id="19" w:name="_Ref132641738"/>
-      <w:bookmarkEnd w:id="18"/>
-      <w:r>
-        <w:rPr>
-          <w:color w:val="000000"/>
-          <w:sz w:val="16"/>
-        </w:rPr>
-        <w:t xml:space="preserve">Table </w:t>
-      </w:r>
-      <w:r>
-        <w:rPr>
-          <w:rFonts w:cs="Arial Narrow"/>
-          <w:color w:val="000000"/>
-          <w:sz w:val="16"/>
-          <w:szCs w:val="16"/>
-        </w:rPr>
-        <w:t>1.</w:t>
-      </w:r>
-      <w:bookmarkEnd w:id="19"/>
-      <w:r>
-        <w:rPr>
-          <w:color w:val="000000"/>
-          <w:sz w:val="16"/>
-        </w:rPr>
         <w:t xml:space="preserve"> Datasets used for statistical analysis</w:t>
       </w:r>
     </w:p>
     <w:tbl>
       <w:tblPr>
-        <w:tblW w:w="9016" w:type="dxa"/>
+        <w:tblW w:w="9252" w:type="dxa"/>
         <w:tblBorders>
           <w:top w:val="single" w:sz="4" w:space="0" w:color="000000"/>
           <w:left w:val="single" w:sz="4" w:space="0" w:color="000000"/>
@@ -1143,18 +665,17 @@
           <w:insideH w:val="single" w:sz="4" w:space="0" w:color="000000"/>
           <w:insideV w:val="single" w:sz="4" w:space="0" w:color="000000"/>
         </w:tblBorders>
-        <w:tblLayout w:type="fixed"/>
         <w:tblLook w:val="0400" w:firstRow="0" w:lastRow="0" w:firstColumn="0" w:lastColumn="0" w:noHBand="0" w:noVBand="1"/>
       </w:tblPr>
       <w:tblGrid>
-        <w:gridCol w:w="1534"/>
-        <w:gridCol w:w="3740"/>
-        <w:gridCol w:w="3742"/>
+        <w:gridCol w:w="1837"/>
+        <w:gridCol w:w="3847"/>
+        <w:gridCol w:w="3568"/>
       </w:tblGrid>
       <w:tr>
         <w:tc>
           <w:tcPr>
-            <w:tcW w:w="1534" w:type="dxa"/>
+            <w:tcW w:w="1837" w:type="dxa"/>
           </w:tcPr>
           <w:p>
             <w:pPr>
@@ -1165,6 +686,12 @@
                 <w:b/>
               </w:rPr>
             </w:pPr>
+            <w:r>
+              <w:rPr>
+                <w:b/>
+              </w:rPr>
+              <w:t>(Guerschman, 2020)</w:t>
+            </w:r>
             <w:r>
               <w:rPr>
                 <w:b/>
@@ -1181,7 +708,7 @@
         </w:tc>
         <w:tc>
           <w:tcPr>
-            <w:tcW w:w="3740" w:type="dxa"/>
+            <w:tcW w:w="0" w:type="auto"/>
           </w:tcPr>
           <w:p>
             <w:pPr>
@@ -1199,7 +726,7 @@
         </w:tc>
         <w:tc>
           <w:tcPr>
-            <w:tcW w:w="3742" w:type="dxa"/>
+            <w:tcW w:w="0" w:type="auto"/>
           </w:tcPr>
           <w:p>
             <w:pPr>
@@ -1219,7 +746,7 @@
       <w:tr>
         <w:tc>
           <w:tcPr>
-            <w:tcW w:w="1534" w:type="dxa"/>
+            <w:tcW w:w="1837" w:type="dxa"/>
           </w:tcPr>
           <w:p>
             <w:r>
@@ -1229,7 +756,7 @@
         </w:tc>
         <w:tc>
           <w:tcPr>
-            <w:tcW w:w="3740" w:type="dxa"/>
+            <w:tcW w:w="0" w:type="auto"/>
           </w:tcPr>
           <w:p>
             <w:r>
@@ -1239,11 +766,23 @@
         </w:tc>
         <w:tc>
           <w:tcPr>
-            <w:tcW w:w="3742" w:type="dxa"/>
+            <w:tcW w:w="0" w:type="auto"/>
           </w:tcPr>
           <w:p>
             <w:r>
+              <w:fldChar w:fldCharType="begin"/>
+            </w:r>
+            <w:r>
+              <w:instrText xml:space="preserve"> ADDIN ZOTERO_ITEM CSL_CITATION {"citationID":"YcghKgSx","properties":{"formattedCitation":"(Guerschman, 2020)","plainCitation":"(Guerschman, 2020)","noteIndex":0},"citationItems":[{"id":1795,"uris":["http://zotero.org/users/10294819/items/IG8WDDNB"],"itemData":{"id":1795,"type":"document","publisher":"Terrestrial Ecosystem Research Network","title":"Fractional Cover - MODIS, CSIRO algorithm. Version 1.0.","URL":"https://portal.tern.org.au/metadata/21786","author":[{"family":"Guerschman","given":"J"}],"accessed":{"date-parts":[["2022",1,18]]},"issued":{"date-parts":[["2020"]]}}}],"schema":"https://github.com/citation-style-language/schema/raw/master/csl-citation.json"} </w:instrText>
+            </w:r>
+            <w:r>
+              <w:fldChar w:fldCharType="separate"/>
+            </w:r>
+            <w:r>
               <w:t>(Guerschman, 2020)</w:t>
+            </w:r>
+            <w:r>
+              <w:fldChar w:fldCharType="end"/>
             </w:r>
           </w:p>
         </w:tc>
@@ -1251,220 +790,7 @@
       <w:tr>
         <w:tc>
           <w:tcPr>
-            <w:tcW w:w="1534" w:type="dxa"/>
-          </w:tcPr>
-          <w:p>
-            <w:r>
-              <w:t>Rainfall</w:t>
-            </w:r>
-          </w:p>
-        </w:tc>
-        <w:tc>
-          <w:tcPr>
-            <w:tcW w:w="3740" w:type="dxa"/>
-          </w:tcPr>
-          <w:p>
-            <w:r>
-              <w:t>GPM IMERG Final Precipitation L3 1 month 0.1 degree x 0.1 degree V06 (GPM_3IMERGM)</w:t>
-            </w:r>
-          </w:p>
-        </w:tc>
-        <w:tc>
-          <w:tcPr>
-            <w:tcW w:w="3742" w:type="dxa"/>
-          </w:tcPr>
-          <w:p>
-            <w:r>
-              <w:t>(Huffman et al., 2019)</w:t>
-            </w:r>
-          </w:p>
-        </w:tc>
-      </w:tr>
-      <w:tr>
-        <w:tc>
-          <w:tcPr>
-            <w:tcW w:w="1534" w:type="dxa"/>
-          </w:tcPr>
-          <w:p>
-            <w:r>
-              <w:t>Vegetation type</w:t>
-            </w:r>
-          </w:p>
-        </w:tc>
-        <w:tc>
-          <w:tcPr>
-            <w:tcW w:w="3740" w:type="dxa"/>
-          </w:tcPr>
-          <w:p>
-            <w:bookmarkStart w:id="20" w:name="bookmark=id.tyjcwt" w:colFirst="0" w:colLast="0"/>
-            <w:bookmarkStart w:id="21" w:name="mvsg60"/>
-            <w:bookmarkEnd w:id="20"/>
-            <w:r>
-              <w:t>National Vegetation Information System (NVIS) Major Vegetation Subgroups (Version 6.0)</w:t>
-            </w:r>
-            <w:bookmarkEnd w:id="21"/>
-          </w:p>
-        </w:tc>
-        <w:tc>
-          <w:tcPr>
-            <w:tcW w:w="3742" w:type="dxa"/>
-          </w:tcPr>
-          <w:p>
-            <w:r>
-              <w:t>(Australian Government Department of Climate Change, Energy, the Environment and Water, 2020)</w:t>
-            </w:r>
-          </w:p>
-        </w:tc>
-      </w:tr>
-      <w:tr>
-        <w:tc>
-          <w:tcPr>
-            <w:tcW w:w="1534" w:type="dxa"/>
-          </w:tcPr>
-          <w:p>
-            <w:r>
-              <w:t>Stocking data</w:t>
-            </w:r>
-          </w:p>
-        </w:tc>
-        <w:tc>
-          <w:tcPr>
-            <w:tcW w:w="3740" w:type="dxa"/>
-          </w:tcPr>
-          <w:p/>
-        </w:tc>
-        <w:tc>
-          <w:tcPr>
-            <w:tcW w:w="3742" w:type="dxa"/>
-          </w:tcPr>
-          <w:p>
-            <w:r>
-              <w:t>Provided confidentially from pastoral lease holders</w:t>
-            </w:r>
-          </w:p>
-        </w:tc>
-      </w:tr>
-    </w:tbl>
-    <w:p/>
-    <w:p>
-      <w:pPr>
-        <w:keepNext/>
-        <w:pBdr>
-          <w:top w:val="nil"/>
-          <w:left w:val="nil"/>
-          <w:bottom w:val="nil"/>
-          <w:right w:val="nil"/>
-          <w:between w:val="nil"/>
-        </w:pBdr>
-        <w:spacing w:after="120"/>
-        <w:ind w:right="96"/>
-        <w:rPr>
-          <w:color w:val="000000"/>
-        </w:rPr>
-      </w:pPr>
-      <w:r>
-        <w:rPr>
-          <w:color w:val="000000"/>
-          <w:sz w:val="16"/>
-        </w:rPr>
-        <w:t xml:space="preserve">Table </w:t>
-      </w:r>
-      <w:r>
-        <w:rPr>
-          <w:rFonts w:cs="Arial Narrow"/>
-          <w:color w:val="000000"/>
-          <w:sz w:val="16"/>
-          <w:szCs w:val="16"/>
-        </w:rPr>
-        <w:t>2.</w:t>
-      </w:r>
-      <w:r>
-        <w:rPr>
-          <w:color w:val="000000"/>
-          <w:sz w:val="16"/>
-        </w:rPr>
-        <w:t xml:space="preserve"> Supplementary datasets (Used for masking, clipping, etc.)</w:t>
-      </w:r>
-    </w:p>
-    <w:tbl>
-      <w:tblPr>
-        <w:tblW w:w="9016" w:type="dxa"/>
-        <w:tblBorders>
-          <w:top w:val="single" w:sz="4" w:space="0" w:color="000000"/>
-          <w:left w:val="single" w:sz="4" w:space="0" w:color="000000"/>
-          <w:bottom w:val="single" w:sz="4" w:space="0" w:color="000000"/>
-          <w:right w:val="single" w:sz="4" w:space="0" w:color="000000"/>
-          <w:insideH w:val="single" w:sz="4" w:space="0" w:color="000000"/>
-          <w:insideV w:val="single" w:sz="4" w:space="0" w:color="000000"/>
-        </w:tblBorders>
-        <w:tblLayout w:type="fixed"/>
-        <w:tblLook w:val="0400" w:firstRow="0" w:lastRow="0" w:firstColumn="0" w:lastColumn="0" w:noHBand="0" w:noVBand="1"/>
-      </w:tblPr>
-      <w:tblGrid>
-        <w:gridCol w:w="3005"/>
-        <w:gridCol w:w="3005"/>
-        <w:gridCol w:w="3006"/>
-      </w:tblGrid>
-      <w:tr>
-        <w:tc>
-          <w:tcPr>
-            <w:tcW w:w="3005" w:type="dxa"/>
-          </w:tcPr>
-          <w:p>
-            <w:pPr>
-              <w:rPr>
-                <w:b/>
-              </w:rPr>
-            </w:pPr>
-            <w:r>
-              <w:rPr>
-                <w:b/>
-              </w:rPr>
-              <w:t>Dataset</w:t>
-            </w:r>
-          </w:p>
-        </w:tc>
-        <w:tc>
-          <w:tcPr>
-            <w:tcW w:w="3005" w:type="dxa"/>
-          </w:tcPr>
-          <w:p>
-            <w:pPr>
-              <w:rPr>
-                <w:b/>
-              </w:rPr>
-            </w:pPr>
-            <w:r>
-              <w:rPr>
-                <w:b/>
-              </w:rPr>
-              <w:t>Name</w:t>
-            </w:r>
-          </w:p>
-        </w:tc>
-        <w:tc>
-          <w:tcPr>
-            <w:tcW w:w="3006" w:type="dxa"/>
-          </w:tcPr>
-          <w:p>
-            <w:pPr>
-              <w:rPr>
-                <w:b/>
-              </w:rPr>
-            </w:pPr>
-            <w:r>
-              <w:rPr>
-                <w:b/>
-              </w:rPr>
-              <w:t>Source</w:t>
-            </w:r>
-          </w:p>
-        </w:tc>
-      </w:tr>
-      <w:tr>
-        <w:tc>
-          <w:tcPr>
-            <w:tcW w:w="3005" w:type="dxa"/>
+            <w:tcW w:w="1837" w:type="dxa"/>
           </w:tcPr>
           <w:p>
             <w:r>
@@ -1474,7 +800,7 @@
         </w:tc>
         <w:tc>
           <w:tcPr>
-            <w:tcW w:w="3005" w:type="dxa"/>
+            <w:tcW w:w="0" w:type="auto"/>
           </w:tcPr>
           <w:p>
             <w:r>
@@ -1484,11 +810,23 @@
         </w:tc>
         <w:tc>
           <w:tcPr>
-            <w:tcW w:w="3006" w:type="dxa"/>
+            <w:tcW w:w="0" w:type="auto"/>
           </w:tcPr>
           <w:p>
             <w:r>
+              <w:fldChar w:fldCharType="begin"/>
+            </w:r>
+            <w:r>
+              <w:instrText xml:space="preserve"> ADDIN ZOTERO_ITEM CSL_CITATION {"citationID":"ud7I4oAF","properties":{"formattedCitation":"(Crossman and Li, 2015)","plainCitation":"(Crossman and Li, 2015)","noteIndex":0},"citationItems":[{"id":1885,"uris":["http://zotero.org/users/10294819/items/KUGZVFB9"],"itemData":{"id":1885,"type":"document","abstract":"The Surface Hydrology polygon (Regional) dataset provides a set of related features classes to be used as the basis of the production of consistent hydrological information. This dataset contains a geometric representation of major hydrographic polygon elements - both natural and artificial. This dataset is the best available data supplied by Jurisdictions and aggregated by Geoscience Australia. It is intended for defining hydrological features wtih attributes.","publisher":"Geoscience Australia","title":"Surface Hydrology Polygons (Regional)","URL":"https://ecat.ga.gov.au/geonetwork/srv/api/records/12777e32-ec4f-055a-e053-10a3070a2ce2","author":[{"family":"Crossman","given":"S"},{"family":"Li","given":"O"}],"accessed":{"date-parts":[["2023",4,20]]},"issued":{"date-parts":[["2015"]]}}}],"schema":"https://github.com/citation-style-language/schema/raw/master/csl-citation.json"} </w:instrText>
+            </w:r>
+            <w:r>
+              <w:fldChar w:fldCharType="separate"/>
+            </w:r>
+            <w:r>
               <w:t>(Crossman and Li, 2015)</w:t>
+            </w:r>
+            <w:r>
+              <w:fldChar w:fldCharType="end"/>
             </w:r>
           </w:p>
         </w:tc>
@@ -1496,7 +834,7 @@
       <w:tr>
         <w:tc>
           <w:tcPr>
-            <w:tcW w:w="3005" w:type="dxa"/>
+            <w:tcW w:w="1837" w:type="dxa"/>
           </w:tcPr>
           <w:p>
             <w:r>
@@ -1506,7 +844,7 @@
         </w:tc>
         <w:tc>
           <w:tcPr>
-            <w:tcW w:w="3005" w:type="dxa"/>
+            <w:tcW w:w="0" w:type="auto"/>
           </w:tcPr>
           <w:p>
             <w:r>
@@ -1514,21 +852,35 @@
             </w:r>
           </w:p>
         </w:tc>
+        <w:bookmarkStart w:id="14" w:name="_GoBack"/>
         <w:tc>
           <w:tcPr>
-            <w:tcW w:w="3006" w:type="dxa"/>
+            <w:tcW w:w="0" w:type="auto"/>
           </w:tcPr>
           <w:p>
             <w:r>
+              <w:fldChar w:fldCharType="begin"/>
+            </w:r>
+            <w:r>
+              <w:instrText xml:space="preserve"> ADDIN ZOTERO_ITEM CSL_CITATION {"citationID":"mCsihh6y","properties":{"formattedCitation":"(SA Department of Environment, Water and Natural Resources, 2015)","plainCitation":"(SA Department of Environment, Water and Natural Resources, 2015)","noteIndex":0},"citationItems":[{"id":1886,"uris":["http://zotero.org/users/10294819/items/4MDWT78M"],"itemData":{"id":1886,"type":"document","abstract":"This dataset and its metadata statement were supplied to the Bioregional Assessment Programme by a third party and are presented here as originally supplied.\n\nThis dataset gives the extents of South Australian pastoral lease stations and other properties within the pastoral region of SA. The extents of the properties shown are based on the areas being managed by the leasees and boundaries are defined by fence lines rather than legal lease boundaries. Fences and legal lease boundaries are frequently divergent.","title":"Pastoral Stations - ARC. Bioregional Assessment Source Dataset","URL":"https://data.gov.au/dataset/ds-dga-594d4bcc-f84c-4d9b-a3c9-ec8ef0002c88/details","author":[{"literal":"SA Department of Environment, Water and Natural Resources"}],"accessed":{"date-parts":[["2023",4,20]]},"issued":{"date-parts":[["2015"]]}}}],"schema":"https://github.com/citation-style-language/schema/raw/master/csl-citation.json"} </w:instrText>
+            </w:r>
+            <w:r>
+              <w:fldChar w:fldCharType="separate"/>
+            </w:r>
+            <w:r>
               <w:t>(SA Department of Environment, Water and Natural Resources, 2015)</w:t>
             </w:r>
+            <w:r>
+              <w:fldChar w:fldCharType="end"/>
+            </w:r>
+            <w:bookmarkEnd w:id="14"/>
           </w:p>
         </w:tc>
       </w:tr>
       <w:tr>
         <w:tc>
           <w:tcPr>
-            <w:tcW w:w="3005" w:type="dxa"/>
+            <w:tcW w:w="1837" w:type="dxa"/>
           </w:tcPr>
           <w:p>
             <w:r>
@@ -1538,15 +890,38 @@
         </w:tc>
         <w:tc>
           <w:tcPr>
-            <w:tcW w:w="3005" w:type="dxa"/>
+            <w:tcW w:w="0" w:type="auto"/>
           </w:tcPr>
-          <w:p/>
+          <w:p>
+            <w:r>
+              <w:t>I</w:t>
+            </w:r>
+            <w:r>
+              <w:t>nterim Biogeographic Regionalisation for Australia (IBRA), Version 7 (Subregions)</w:t>
+            </w:r>
+          </w:p>
         </w:tc>
         <w:tc>
           <w:tcPr>
-            <w:tcW w:w="3006" w:type="dxa"/>
+            <w:tcW w:w="0" w:type="auto"/>
           </w:tcPr>
-          <w:p/>
+          <w:p>
+            <w:r>
+              <w:fldChar w:fldCharType="begin"/>
+            </w:r>
+            <w:r>
+              <w:instrText xml:space="preserve"> ADDIN ZOTERO_ITEM CSL_CITATION {"citationID":"V21F6g0X","properties":{"formattedCitation":"(Department of Climate Change, Energy, the Environment and Water, 2020)","plainCitation":"(Department of Climate Change, Energy, the Environment and Water, 2020)","noteIndex":0},"citationItems":[{"id":2173,"uris":["http://zotero.org/users/10294819/items/XGV462YS"],"itemData":{"id":2173,"type":"dataset","title":"Interim Biogeographic Regionalisation for Australia (Subregions) v. 7 (IBRA)","URL":"https://www.environment.gov.au/fed/catalog/search/resource/details.page?uuid=%7B8B9E3F42-9856-4487-AE9E-C76A322809A1%7D","author":[{"literal":"Department of Climate Change, Energy, the Environment and Water"}],"issued":{"date-parts":[["2020"]]}}}],"schema":"https://github.com/citation-style-language/schema/raw/master/csl-citation.json"} </w:instrText>
+            </w:r>
+            <w:r>
+              <w:fldChar w:fldCharType="separate"/>
+            </w:r>
+            <w:r>
+              <w:t>(Department of Climate Change, Energy, the Environment and Water, 2020)</w:t>
+            </w:r>
+            <w:r>
+              <w:fldChar w:fldCharType="end"/>
+            </w:r>
+          </w:p>
         </w:tc>
       </w:tr>
     </w:tbl>
@@ -1554,8 +929,8 @@
       <w:pPr>
         <w:spacing w:after="0"/>
       </w:pPr>
-      <w:bookmarkStart w:id="22" w:name="_heading=h.3dy6vkm" w:colFirst="0" w:colLast="0"/>
-      <w:bookmarkEnd w:id="22"/>
+      <w:bookmarkStart w:id="15" w:name="_heading=h.3dy6vkm" w:colFirst="0" w:colLast="0"/>
+      <w:bookmarkEnd w:id="15"/>
     </w:p>
     <w:p>
       <w:pPr>
@@ -1570,206 +945,133 @@
         <w:t xml:space="preserve">The MODIS monthly fractional cover product is used as the variable of interest for in our analyses </w:t>
       </w:r>
       <w:r>
+        <w:fldChar w:fldCharType="begin"/>
+      </w:r>
+      <w:r>
+        <w:instrText xml:space="preserve"> ADDIN ZOTERO_ITEM CSL_CITATION {"citationID":"Tk4sU4sS","properties":{"formattedCitation":"(Guerschman, 2020)","plainCitation":"(Guerschman, 2020)","noteIndex":0},"citationItems":[{"id":1795,"uris":["http://zotero.org/users/10294819/items/IG8WDDNB"],"itemData":{"id":1795,"type":"document","publisher":"Terrestrial Ecosystem Research Network","title":"Fractional Cover - MODIS, CSIRO algorithm. Version 1.0.","URL":"https://portal.tern.org.au/metadata/21786","author":[{"family":"Guerschman","given":"J"}],"accessed":{"date-parts":[["2022",1,18]]},"issued":{"date-parts":[["2020"]]}}}],"schema":"https://github.com/citation-style-language/schema/raw/master/csl-citation.json"} </w:instrText>
+      </w:r>
+      <w:r>
+        <w:fldChar w:fldCharType="separate"/>
+      </w:r>
+      <w:r>
         <w:t>(Guerschman, 2020)</w:t>
       </w:r>
       <w:r>
+        <w:fldChar w:fldCharType="end"/>
+      </w:r>
+      <w:r>
         <w:t xml:space="preserve"> and includes fractional percentages of photosynthetic, non-photosynthetic and bare cover with a 500 m GSD. </w:t>
       </w:r>
     </w:p>
     <w:p>
       <w:pPr>
         <w:spacing w:after="0"/>
-        <w:rPr>
-          <w:b/>
-        </w:rPr>
-      </w:pPr>
-    </w:p>
-    <w:p>
-      <w:pPr>
-        <w:spacing w:after="0"/>
-      </w:pPr>
-      <w:r>
-        <w:t>The Integrated Multi-</w:t>
+      </w:pPr>
+    </w:p>
+    <w:p>
+      <w:pPr>
+        <w:spacing w:after="0"/>
+      </w:pPr>
+      <w:r>
+        <w:t xml:space="preserve">National Vegetation Information System (NVIS) vegetation type mapping data was included in modelling, particularly to address differing responses of different vegetation communities to rainfall. </w:t>
+      </w:r>
+    </w:p>
+    <w:p>
+      <w:pPr>
+        <w:spacing w:after="0"/>
+      </w:pPr>
+    </w:p>
+    <w:p>
+      <w:pPr>
+        <w:spacing w:after="0"/>
+      </w:pPr>
+      <w:r>
+        <w:t xml:space="preserve">Stocking information was collected from a variety of sources. In south Australia, reported stocking rates are not publicly accessible, and require permission from individual pastoral lease holders to be granted data access. For The narrow scale analysis, a “time since destock” variable was produced, which is a numeric variable increasing continuously from the destock year. Bon </w:t>
       </w:r>
       <w:proofErr w:type="spellStart"/>
       <w:r>
-        <w:t>satellitE</w:t>
+        <w:t>Bon</w:t>
       </w:r>
       <w:proofErr w:type="spellEnd"/>
       <w:r>
-        <w:t xml:space="preserve"> Retrievals for GPM (IMERG) modelled precipitation dataset was used for rainfall data. In preliminary testing three different rainfall datasets were used, all providing similar results. The IMERG dataset was chosen to be used based on the large distance between rainfall stations in the study area bringing question to the accuracy of interpolated datasets such as the Australian Gridded Climate Data precipitation </w:t>
+        <w:t xml:space="preserve"> is known to have been destocked from 2009, while local knowledge </w:t>
       </w:r>
       <w:r>
         <w:lastRenderedPageBreak/>
-        <w:t xml:space="preserve">AGCD. Additionally, Islam et al. </w:t>
-      </w:r>
-      <w:r>
-        <w:t>(2020) found IMERG to be the most accurate</w:t>
-      </w:r>
-      <w:sdt>
-        <w:sdtPr>
-          <w:tag w:val="goog_rdk_23"/>
-          <w:id w:val="-1887636916"/>
-        </w:sdtPr>
-        <w:sdtEndPr/>
-        <w:sdtContent>
-          <w:r>
-            <w:t xml:space="preserve"> available precipitation product</w:t>
-          </w:r>
-        </w:sdtContent>
-      </w:sdt>
-      <w:r>
-        <w:t xml:space="preserve"> for Australia, using the Scientific Information for Land Owners (SILO) interpolated rainfall dataset as reference. All of the rainfall datasets tested, including IMERG, were found to positively bias rainfall values in arid regions compared to the reference dataset </w:t>
-      </w:r>
-      <w:r>
-        <w:t xml:space="preserve">(Islam et al., 2020). The </w:t>
-      </w:r>
-      <w:sdt>
-        <w:sdtPr>
-          <w:tag w:val="goog_rdk_24"/>
-          <w:id w:val="-1215193150"/>
-        </w:sdtPr>
-        <w:sdtEndPr/>
-        <w:sdtContent>
-          <w:r>
-            <w:t>data was</w:t>
-          </w:r>
-        </w:sdtContent>
-      </w:sdt>
-      <w:sdt>
-        <w:sdtPr>
-          <w:tag w:val="goog_rdk_25"/>
-          <w:id w:val="869495447"/>
-          <w:showingPlcHdr/>
-        </w:sdtPr>
-        <w:sdtEndPr/>
-        <w:sdtContent>
-          <w:r>
-            <w:t xml:space="preserve">     </w:t>
-          </w:r>
-        </w:sdtContent>
-      </w:sdt>
+        <w:t xml:space="preserve">of surrounding properties and discussion with lease holders allowed us to make a confident assumption that the properties surrounding Bon </w:t>
+      </w:r>
+      <w:proofErr w:type="spellStart"/>
+      <w:r>
+        <w:t>Bon</w:t>
+      </w:r>
+      <w:proofErr w:type="spellEnd"/>
+      <w:r>
+        <w:t xml:space="preserve"> were not destocked for any significant period throughout the study period</w:t>
+      </w:r>
+      <w:r>
+        <w:t>.</w:t>
+      </w:r>
+    </w:p>
+    <w:p>
+      <w:pPr>
+        <w:spacing w:after="0"/>
+      </w:pPr>
+    </w:p>
+    <w:p>
+      <w:pPr>
+        <w:spacing w:after="0"/>
+      </w:pPr>
+      <w:commentRangeStart w:id="16"/>
+      <w:commentRangeStart w:id="17"/>
+      <w:r>
+        <w:t>All datasets were masked based on several parameters</w:t>
+      </w:r>
+      <w:commentRangeEnd w:id="16"/>
+      <w:commentRangeEnd w:id="17"/>
+      <w:r>
+        <w:rPr>
+          <w:rStyle w:val="CommentReference"/>
+        </w:rPr>
+        <w:commentReference w:id="16"/>
+      </w:r>
+      <w:r>
+        <w:commentReference w:id="17"/>
+      </w:r>
+      <w:r>
+        <w:t xml:space="preserve"> to exclude locations that would provide unreliable data, or that were not relevant to the study question. Water areas were excluded using </w:t>
+      </w:r>
+      <w:r>
+        <w:t xml:space="preserve">a surface </w:t>
+      </w:r>
+      <w:r>
+        <w:t xml:space="preserve">hydrology </w:t>
+      </w:r>
+      <w:r>
+        <w:t>dataset</w:t>
+      </w:r>
+      <w:r>
+        <w:t xml:space="preserve"> from Geoscience Australia</w:t>
+      </w:r>
       <w:r>
         <w:t xml:space="preserve"> </w:t>
       </w:r>
-      <w:sdt>
-        <w:sdtPr>
-          <w:tag w:val="goog_rdk_26"/>
-          <w:id w:val="1423530069"/>
-          <w:showingPlcHdr/>
-        </w:sdtPr>
-        <w:sdtEndPr/>
-        <w:sdtContent>
-          <w:r>
-            <w:t xml:space="preserve">     </w:t>
-          </w:r>
-        </w:sdtContent>
-      </w:sdt>
-      <w:r>
-        <w:t>processed</w:t>
-      </w:r>
-      <w:r>
-        <w:t xml:space="preserve"> into 3 and 12 month rolling sum composites to capture lagged responses of vegetation to rainfall. </w:t>
-      </w:r>
-    </w:p>
-    <w:p>
-      <w:pPr>
-        <w:spacing w:after="0"/>
-      </w:pPr>
-    </w:p>
-    <w:p>
-      <w:pPr>
-        <w:spacing w:after="0"/>
-      </w:pPr>
-      <w:r>
-        <w:t xml:space="preserve">National Vegetation Information System (NVIS) vegetation type mapping data was included in modelling, particularly to address differing responses of different vegetation communities to rainfall. </w:t>
-      </w:r>
-    </w:p>
-    <w:p>
-      <w:pPr>
-        <w:spacing w:after="0"/>
-      </w:pPr>
-    </w:p>
-    <w:p>
-      <w:pPr>
-        <w:spacing w:after="0"/>
-      </w:pPr>
-      <w:r>
-        <w:t xml:space="preserve">Stocking information was collected from a variety of sources. In south Australia, reported stocking rates are not publicly accessible, and require permission from individual pastoral lease holders to be granted data access. For The narrow scale analysis, a “time since destock” variable was produced, which is a numeric variable increasing continuously from the destock year. Bon </w:t>
-      </w:r>
-      <w:proofErr w:type="spellStart"/>
-      <w:r>
-        <w:t>Bon</w:t>
-      </w:r>
-      <w:proofErr w:type="spellEnd"/>
-      <w:r>
-        <w:t xml:space="preserve"> is known to have been destocked from 2009, while local knowledge of surrounding properties and discussion with lease holders allowed us to make a confident assumption that the properties surrounding Bon </w:t>
-      </w:r>
-      <w:proofErr w:type="spellStart"/>
-      <w:r>
-        <w:t>Bon</w:t>
-      </w:r>
-      <w:proofErr w:type="spellEnd"/>
-      <w:r>
-        <w:t xml:space="preserve"> were not destocked for any significant period throughout the study period. The Broken Hill Proprietary (BHP) mining company supplied detailed annual stocking data for the pastoral stations surrounding the Olympic Dam mine, situated north of Roxby Downs in central South Australia. This information was provided confidentially, and hence a source is not publicly available. Stock numbers were divided by the total area of their respective pastoral leases to give an indication of stock density. In reality, stock are moved between paddocks within a lease, and paddocks will have their own stocking rates that vary over time. However, paddock specific data was not available to us, so stock numbers at a lease wide scale were used.</w:t>
-      </w:r>
-    </w:p>
-    <w:p>
-      <w:pPr>
-        <w:spacing w:after="0"/>
-      </w:pPr>
-    </w:p>
-    <w:p>
-      <w:pPr>
-        <w:spacing w:after="0"/>
-      </w:pPr>
-      <w:sdt>
-        <w:sdtPr>
-          <w:tag w:val="goog_rdk_27"/>
-          <w:id w:val="332652755"/>
-        </w:sdtPr>
-        <w:sdtEndPr/>
-        <w:sdtContent/>
-      </w:sdt>
-      <w:commentRangeStart w:id="23"/>
-      <w:commentRangeStart w:id="24"/>
-      <w:r>
-        <w:t>All datasets were masked based on several parameters</w:t>
-      </w:r>
-      <w:commentRangeEnd w:id="23"/>
-      <w:commentRangeEnd w:id="24"/>
-      <w:r>
-        <w:rPr>
-          <w:rStyle w:val="CommentReference"/>
-        </w:rPr>
-        <w:commentReference w:id="23"/>
-      </w:r>
-      <w:r>
-        <w:commentReference w:id="24"/>
-      </w:r>
-      <w:r>
-        <w:t xml:space="preserve"> to exclude locations that would provide unreliable data, or that were not relevant to the study question. Water areas were excluded using the </w:t>
-      </w:r>
-      <w:r>
-        <w:rPr>
-          <w:highlight w:val="yellow"/>
-        </w:rPr>
-        <w:t>…</w:t>
-      </w:r>
-      <w:r>
-        <w:t xml:space="preserve"> dataset from Geoscience Australia (</w:t>
-      </w:r>
-      <w:hyperlink r:id="rId14">
-        <w:r>
-          <w:rPr>
-            <w:color w:val="0563C1"/>
-            <w:u w:val="single"/>
-          </w:rPr>
-          <w:t>https://ecat.ga.gov.au/geonetwork/srv/api/records/12777e32-ec4f-055a-e053-10a3070a2ce2</w:t>
-        </w:r>
-      </w:hyperlink>
-      <w:r>
-        <w:t>), as well as by excluding pastoral leases that were strongly associated with water features such as the Kati Thanda-Lake Eyre National Park, Lake Torrens National Park, and various salt lakes. Several National Vegetation Information System (NVIS) groups associated with aquatic or highly unproductive vegetation systems were also excluded, i.e. inland aquatic freshwater, lagoons, and naturally bare areas. Vegetation systems with very low representation across the study area were also removed as sample sizes were very small and responses are not representative of the larger study area of interest. Pastoral leases associated with regional centres or mines were also removed, including the Olympic Dam mine site and Cooper Pedy. All pixels within a 500 m buffer of all pastoral lease boundaries were also removed, as the management regime of fence-line pixels is ambiguous.</w:t>
+      <w:r>
+        <w:fldChar w:fldCharType="begin"/>
+      </w:r>
+      <w:r>
+        <w:instrText xml:space="preserve"> ADDIN ZOTERO_ITEM CSL_CITATION {"citationID":"6BsNhPzT","properties":{"formattedCitation":"(Crossman and Li, 2015)","plainCitation":"(Crossman and Li, 2015)","noteIndex":0},"citationItems":[{"id":1885,"uris":["http://zotero.org/users/10294819/items/KUGZVFB9"],"itemData":{"id":1885,"type":"document","abstract":"The Surface Hydrology polygon (Regional) dataset provides a set of related features classes to be used as the basis of the production of consistent hydrological information. This dataset contains a geometric representation of major hydrographic polygon elements - both natural and artificial. This dataset is the best available data supplied by Jurisdictions and aggregated by Geoscience Australia. It is intended for defining hydrological features wtih attributes.","publisher":"Geoscience Australia","title":"Surface Hydrology Polygons (Regional)","URL":"https://ecat.ga.gov.au/geonetwork/srv/api/records/12777e32-ec4f-055a-e053-10a3070a2ce2","author":[{"family":"Crossman","given":"S"},{"family":"Li","given":"O"}],"accessed":{"date-parts":[["2023",4,20]]},"issued":{"date-parts":[["2015"]]}}}],"schema":"https://github.com/citation-style-language/schema/raw/master/csl-citation.json"} </w:instrText>
+      </w:r>
+      <w:r>
+        <w:fldChar w:fldCharType="separate"/>
+      </w:r>
+      <w:r>
+        <w:t>(Crossman and Li, 2015)</w:t>
+      </w:r>
+      <w:r>
+        <w:fldChar w:fldCharType="end"/>
+      </w:r>
+      <w:r>
+        <w:t>, as well as by excluding pastoral leases that were strongly associated with water features such as the Kati Thanda-Lake Eyre National Park, Lake Torrens National Park, and various salt lakes. Several National Vegetation Information System (NVIS) groups associated with aquatic or highly unproductive vegetation systems were also excluded, i.e. inland aquatic freshwater, lagoons, and naturally bare areas. Vegetation systems with very low representation across the study area were also removed as sample sizes were very small and responses are not representative of the larger study area of interest. Pastoral leases associated with regional centres or mines were also removed, including the Olympic Dam mine site and Cooper Pedy. All pixels within a 500 m buffer of all pastoral lease boundaries were also removed, as the management regime of fence-line pixels is ambiguous.</w:t>
       </w:r>
     </w:p>
     <w:p/>
@@ -1803,64 +1105,15 @@
       <w:pPr>
         <w:spacing w:after="0"/>
       </w:pPr>
-      <w:sdt>
-        <w:sdtPr>
-          <w:tag w:val="goog_rdk_29"/>
-          <w:id w:val="327181042"/>
-        </w:sdtPr>
-        <w:sdtEndPr/>
-        <w:sdtContent>
-          <w:r>
-            <w:rPr>
-              <w:b/>
-            </w:rPr>
-            <w:t xml:space="preserve">We </w:t>
-          </w:r>
-          <w:proofErr w:type="spellStart"/>
-          <w:r>
-            <w:rPr>
-              <w:b/>
-            </w:rPr>
-            <w:t>fith</w:t>
-          </w:r>
-          <w:proofErr w:type="spellEnd"/>
-          <w:r>
-            <w:rPr>
-              <w:b/>
-            </w:rPr>
-            <w:t xml:space="preserve"> generalized additive models (GAMs) with a spatial varying offset term</w:t>
-          </w:r>
-        </w:sdtContent>
-      </w:sdt>
-      <w:sdt>
-        <w:sdtPr>
-          <w:tag w:val="goog_rdk_30"/>
-          <w:id w:val="1050041709"/>
-          <w:showingPlcHdr/>
-        </w:sdtPr>
-        <w:sdtEndPr/>
-        <w:sdtContent>
-          <w:r>
-            <w:t xml:space="preserve">     </w:t>
-          </w:r>
-        </w:sdtContent>
-      </w:sdt>
+      <w:r>
+        <w:rPr>
+          <w:b/>
+        </w:rPr>
+        <w:t>We fit generalized additive models (GAMs) with a spatial varying offset term</w:t>
+      </w:r>
       <w:r>
         <w:t xml:space="preserve"> </w:t>
       </w:r>
-      <w:sdt>
-        <w:sdtPr>
-          <w:tag w:val="goog_rdk_31"/>
-          <w:id w:val="2117096320"/>
-          <w:showingPlcHdr/>
-        </w:sdtPr>
-        <w:sdtEndPr/>
-        <w:sdtContent>
-          <w:r>
-            <w:t xml:space="preserve">     </w:t>
-          </w:r>
-        </w:sdtContent>
-      </w:sdt>
       <w:r>
         <w:t>for the two narrow scale analyses. The “</w:t>
       </w:r>
@@ -1879,35 +1132,7 @@
         <w:t>(source)</w:t>
       </w:r>
       <w:r>
-        <w:t xml:space="preserve"> package for the </w:t>
-      </w:r>
-      <w:sdt>
-        <w:sdtPr>
-          <w:tag w:val="goog_rdk_32"/>
-          <w:id w:val="-1488475249"/>
-        </w:sdtPr>
-        <w:sdtEndPr/>
-        <w:sdtContent>
-          <w:r>
-            <w:t>R</w:t>
-          </w:r>
-        </w:sdtContent>
-      </w:sdt>
-      <w:sdt>
-        <w:sdtPr>
-          <w:tag w:val="goog_rdk_33"/>
-          <w:id w:val="-179973179"/>
-          <w:showingPlcHdr/>
-        </w:sdtPr>
-        <w:sdtEndPr/>
-        <w:sdtContent>
-          <w:r>
-            <w:t xml:space="preserve">     </w:t>
-          </w:r>
-        </w:sdtContent>
-      </w:sdt>
-      <w:r>
-        <w:t xml:space="preserve"> programming language was used for model creation, while </w:t>
+        <w:t xml:space="preserve"> package for the R programming language was used for model creation, while </w:t>
       </w:r>
       <w:proofErr w:type="spellStart"/>
       <w:r>
@@ -1918,38 +1143,14 @@
         <w:t xml:space="preserve"> (source</w:t>
       </w:r>
       <w:r>
-        <w:t>)</w:t>
-      </w:r>
-      <w:sdt>
-        <w:sdtPr>
-          <w:tag w:val="goog_rdk_34"/>
-          <w:id w:val="-1546527687"/>
-        </w:sdtPr>
-        <w:sdtEndPr/>
-        <w:sdtContent>
-          <w:r>
-            <w:t>,</w:t>
-          </w:r>
-        </w:sdtContent>
-      </w:sdt>
+        <w:t>),</w:t>
+      </w:r>
       <w:r>
         <w:t xml:space="preserve"> gratia (source</w:t>
       </w:r>
       <w:r>
-        <w:t>)</w:t>
-      </w:r>
-      <w:sdt>
-        <w:sdtPr>
-          <w:tag w:val="goog_rdk_35"/>
-          <w:id w:val="-261682910"/>
-        </w:sdtPr>
-        <w:sdtEndPr/>
-        <w:sdtContent>
-          <w:r>
-            <w:t>,</w:t>
-          </w:r>
-        </w:sdtContent>
-      </w:sdt>
+        <w:t>),</w:t>
+      </w:r>
       <w:r>
         <w:t xml:space="preserve"> and ggplot2 were used for plotting results. Models for both analyses followed the same structure, with model parameters being set as below:</w:t>
       </w:r>
@@ -2029,105 +1230,50 @@
       <w:pPr>
         <w:spacing w:after="0"/>
       </w:pPr>
-      <w:sdt>
-        <w:sdtPr>
-          <w:tag w:val="goog_rdk_37"/>
-          <w:id w:val="-1318344004"/>
-        </w:sdtPr>
-        <w:sdtEndPr/>
-        <w:sdtContent>
-          <w:r>
-            <w:t xml:space="preserve">The GAMs were fit using the </w:t>
-          </w:r>
-          <w:r>
-            <w:t>"</w:t>
-          </w:r>
-          <w:proofErr w:type="spellStart"/>
-        </w:sdtContent>
-      </w:sdt>
-      <w:commentRangeStart w:id="25"/>
-      <w:sdt>
-        <w:sdtPr>
-          <w:tag w:val="goog_rdk_38"/>
-          <w:id w:val="1403259166"/>
-        </w:sdtPr>
-        <w:sdtEndPr/>
-        <w:sdtContent/>
-      </w:sdt>
+      <w:r>
+        <w:t xml:space="preserve">The GAMs were fit using the </w:t>
+      </w:r>
+      <w:r>
+        <w:t>"</w:t>
+      </w:r>
+      <w:commentRangeStart w:id="18"/>
+      <w:proofErr w:type="spellStart"/>
       <w:r>
         <w:t>fREML</w:t>
       </w:r>
       <w:proofErr w:type="spellEnd"/>
-      <w:sdt>
-        <w:sdtPr>
-          <w:tag w:val="goog_rdk_39"/>
-          <w:id w:val="503559847"/>
-        </w:sdtPr>
-        <w:sdtEndPr/>
-        <w:sdtContent>
-          <w:r>
-            <w:t>"</w:t>
-          </w:r>
-          <w:r>
-            <w:t xml:space="preserve"> (fast Restricted Maximum Likelihood)</w:t>
-          </w:r>
-          <w:commentRangeEnd w:id="25"/>
-        </w:sdtContent>
-      </w:sdt>
-      <w:r>
-        <w:t xml:space="preserve"> </w:t>
-      </w:r>
-      <w:sdt>
-        <w:sdtPr>
-          <w:tag w:val="goog_rdk_40"/>
-          <w:id w:val="-2128916810"/>
-          <w:showingPlcHdr/>
-        </w:sdtPr>
-        <w:sdtEndPr/>
-        <w:sdtContent>
-          <w:r>
-            <w:t xml:space="preserve">     </w:t>
-          </w:r>
-        </w:sdtContent>
-      </w:sdt>
-      <w:r>
-        <w:t>method</w:t>
-      </w:r>
-      <w:sdt>
-        <w:sdtPr>
-          <w:tag w:val="goog_rdk_41"/>
-          <w:id w:val="-1573111307"/>
-        </w:sdtPr>
-        <w:sdtEndPr/>
-        <w:sdtContent>
-          <w:r>
-            <w:commentReference w:id="25"/>
-          </w:r>
-          <w:r>
-            <w:t xml:space="preserve">. The date term used a shrinkage version of a thin plate regression spline to reduce overfitting, and the month term used a cubic cyclic term to ensure continuity between December - January. Management variable was </w:t>
-          </w:r>
-          <w:proofErr w:type="spellStart"/>
-          <w:r>
-            <w:t>modeled</w:t>
-          </w:r>
-          <w:proofErr w:type="spellEnd"/>
-          <w:r>
-            <w:t xml:space="preserve"> as a binary term, </w:t>
-          </w:r>
-          <w:r>
-            <w:lastRenderedPageBreak/>
-            <w:t xml:space="preserve">and precipitation (3 or 12 month) was </w:t>
-          </w:r>
-          <w:proofErr w:type="spellStart"/>
-          <w:r>
-            <w:t>modeled</w:t>
-          </w:r>
-          <w:proofErr w:type="spellEnd"/>
-          <w:r>
-            <w:t xml:space="preserve"> as a linear function with interactions conditional on the underlying NVIS major vegetation group.</w:t>
-          </w:r>
-        </w:sdtContent>
-      </w:sdt>
+      <w:r>
+        <w:t>"</w:t>
+      </w:r>
+      <w:r>
+        <w:t xml:space="preserve"> (fast Restricted Maximum Likelihood)</w:t>
+      </w:r>
+      <w:commentRangeEnd w:id="18"/>
+      <w:r>
+        <w:t xml:space="preserve"> method</w:t>
+      </w:r>
+      <w:r>
+        <w:commentReference w:id="18"/>
+      </w:r>
+      <w:r>
+        <w:t xml:space="preserve">. The date term used a shrinkage version of a thin plate regression spline to reduce overfitting, and the month term used a cubic cyclic term to ensure continuity between December - January. Management variable was </w:t>
+      </w:r>
+      <w:proofErr w:type="spellStart"/>
+      <w:r>
+        <w:t>modeled</w:t>
+      </w:r>
+      <w:proofErr w:type="spellEnd"/>
+      <w:r>
+        <w:t xml:space="preserve"> as a binary term, and precipitation (3 or 12 month) was </w:t>
+      </w:r>
+      <w:proofErr w:type="spellStart"/>
+      <w:r>
+        <w:t>modeled</w:t>
+      </w:r>
+      <w:proofErr w:type="spellEnd"/>
+      <w:r>
+        <w:t xml:space="preserve"> as a linear function with interactions conditional on the underlying NVIS major vegetation group.</w:t>
+      </w:r>
     </w:p>
     <w:p>
       <w:pPr>
@@ -2223,71 +1369,20 @@
       <w:pPr>
         <w:spacing w:after="0"/>
       </w:pPr>
-      <w:sdt>
-        <w:sdtPr>
-          <w:tag w:val="goog_rdk_43"/>
-          <w:id w:val="-1086685076"/>
-        </w:sdtPr>
-        <w:sdtEndPr/>
-        <w:sdtContent>
-          <w:r>
-            <w:t xml:space="preserve">The effect sizes isolated by the GAMs </w:t>
-          </w:r>
-          <w:r>
-            <w:t>are</w:t>
-          </w:r>
-        </w:sdtContent>
-      </w:sdt>
-      <w:sdt>
-        <w:sdtPr>
-          <w:tag w:val="goog_rdk_44"/>
-          <w:id w:val="28778308"/>
-          <w:showingPlcHdr/>
-        </w:sdtPr>
-        <w:sdtEndPr/>
-        <w:sdtContent>
-          <w:r>
-            <w:t xml:space="preserve">     </w:t>
-          </w:r>
-        </w:sdtContent>
-      </w:sdt>
-      <w:r>
-        <w:t>too</w:t>
-      </w:r>
-      <w:r>
-        <w:t xml:space="preserve"> complex to make </w:t>
-      </w:r>
-      <w:sdt>
-        <w:sdtPr>
-          <w:tag w:val="goog_rdk_45"/>
-          <w:id w:val="-1321110474"/>
-          <w:showingPlcHdr/>
-        </w:sdtPr>
-        <w:sdtEndPr/>
-        <w:sdtContent>
-          <w:r>
-            <w:t xml:space="preserve">     </w:t>
-          </w:r>
-        </w:sdtContent>
-      </w:sdt>
-      <w:r>
-        <w:t xml:space="preserve">confident </w:t>
-      </w:r>
-      <w:r>
-        <w:t>conclusion</w:t>
-      </w:r>
-      <w:sdt>
-        <w:sdtPr>
-          <w:tag w:val="goog_rdk_46"/>
-          <w:id w:val="-1887939751"/>
-        </w:sdtPr>
-        <w:sdtEndPr/>
-        <w:sdtContent>
-          <w:r>
-            <w:t>s</w:t>
-          </w:r>
-        </w:sdtContent>
-      </w:sdt>
+      <w:r>
+        <w:t xml:space="preserve">The effect sizes isolated by the GAMs </w:t>
+      </w:r>
+      <w:proofErr w:type="spellStart"/>
+      <w:r>
+        <w:t>aretoo</w:t>
+      </w:r>
+      <w:proofErr w:type="spellEnd"/>
+      <w:r>
+        <w:t xml:space="preserve"> complex to make confident </w:t>
+      </w:r>
+      <w:r>
+        <w:t>conclusions</w:t>
+      </w:r>
       <w:r>
         <w:t xml:space="preserve">. No stocking data included. Differences between how vegetation cover changes over time compared between stations can be interpreted based on knowledge of the management at different sites. I.e. Bon </w:t>
       </w:r>
@@ -2297,7 +1392,11 @@
       </w:r>
       <w:proofErr w:type="spellEnd"/>
       <w:r>
-        <w:t>, managed for conservation – is there evidence that vegetation cover has improved favourably compared to neighbouring properties where a destock has not occurred.</w:t>
+        <w:t xml:space="preserve">, managed for conservation – is there </w:t>
+      </w:r>
+      <w:r>
+        <w:lastRenderedPageBreak/>
+        <w:t>evidence that vegetation cover has improved favourably compared to neighbouring properties where a destock has not occurred.</w:t>
       </w:r>
     </w:p>
     <w:p>
@@ -2358,7 +1457,6 @@
           <w:b/>
           <w:noProof/>
         </w:rPr>
-        <w:lastRenderedPageBreak/>
         <w:drawing>
           <wp:inline distT="0" distB="0" distL="0" distR="0" wp14:anchorId="6433A434" wp14:editId="2C2F3ECD">
             <wp:extent cx="5473477" cy="4037335"/>
@@ -2373,7 +1471,7 @@
                     <pic:cNvPicPr preferRelativeResize="0"/>
                   </pic:nvPicPr>
                   <pic:blipFill>
-                    <a:blip r:embed="rId15"/>
+                    <a:blip r:embed="rId12"/>
                     <a:srcRect/>
                     <a:stretch>
                       <a:fillRect/>
@@ -2446,7 +1544,7 @@
                     <pic:cNvPicPr preferRelativeResize="0"/>
                   </pic:nvPicPr>
                   <pic:blipFill>
-                    <a:blip r:embed="rId16"/>
+                    <a:blip r:embed="rId13"/>
                     <a:srcRect/>
                     <a:stretch>
                       <a:fillRect/>
@@ -2477,21 +1575,13 @@
           <w:numId w:val="12"/>
         </w:numPr>
       </w:pPr>
-      <w:sdt>
-        <w:sdtPr>
-          <w:tag w:val="goog_rdk_47"/>
-          <w:id w:val="-836382819"/>
-        </w:sdtPr>
-        <w:sdtEndPr/>
-        <w:sdtContent/>
-      </w:sdt>
-      <w:commentRangeStart w:id="26"/>
+      <w:commentRangeStart w:id="19"/>
       <w:r>
         <w:t>Broad-scale drivers of change in fractional vegetation cover</w:t>
       </w:r>
-      <w:commentRangeEnd w:id="26"/>
-      <w:r>
-        <w:commentReference w:id="26"/>
+      <w:commentRangeEnd w:id="19"/>
+      <w:r>
+        <w:commentReference w:id="19"/>
       </w:r>
     </w:p>
     <w:p>
@@ -2583,16 +1673,16 @@
       <w:r>
         <w:t xml:space="preserve">Effects of destock / conversion of a historically pastoral property to </w:t>
       </w:r>
-      <w:commentRangeStart w:id="27"/>
+      <w:commentRangeStart w:id="20"/>
       <w:r>
         <w:t>conservation</w:t>
       </w:r>
-      <w:commentRangeEnd w:id="27"/>
+      <w:commentRangeEnd w:id="20"/>
       <w:r>
         <w:rPr>
           <w:rStyle w:val="CommentReference"/>
         </w:rPr>
-        <w:commentReference w:id="27"/>
+        <w:commentReference w:id="20"/>
       </w:r>
     </w:p>
     <w:p>
@@ -2675,18 +1765,18 @@
           <w:numId w:val="12"/>
         </w:numPr>
       </w:pPr>
-      <w:commentRangeStart w:id="28"/>
+      <w:commentRangeStart w:id="21"/>
       <w:r>
         <w:t>Conclusion</w:t>
       </w:r>
-      <w:commentRangeEnd w:id="28"/>
+      <w:commentRangeEnd w:id="21"/>
       <w:r>
         <w:rPr>
           <w:rStyle w:val="CommentReference"/>
           <w:rFonts w:eastAsia="Times New Roman" w:cs="Times New Roman"/>
           <w:b w:val="0"/>
         </w:rPr>
-        <w:commentReference w:id="28"/>
+        <w:commentReference w:id="21"/>
       </w:r>
     </w:p>
     <w:p/>
@@ -2738,233 +1828,74 @@
     </w:p>
     <w:p>
       <w:pPr>
-        <w:pBdr>
-          <w:top w:val="nil"/>
-          <w:left w:val="nil"/>
-          <w:bottom w:val="nil"/>
-          <w:right w:val="nil"/>
-          <w:between w:val="nil"/>
-        </w:pBdr>
-        <w:spacing w:after="0"/>
-        <w:ind w:left="720" w:hanging="720"/>
-        <w:rPr>
-          <w:rFonts w:cs="Arial Narrow"/>
-          <w:color w:val="000000"/>
-          <w:szCs w:val="22"/>
-        </w:rPr>
-      </w:pPr>
-      <w:r>
-        <w:rPr>
-          <w:rFonts w:cs="Arial Narrow"/>
-          <w:color w:val="000000"/>
-          <w:szCs w:val="22"/>
-        </w:rPr>
-        <w:t>Australian Government Department of Climate Change, Energy, the Environment and Water, 2020. National Vegetation Information System V6.0.</w:t>
-      </w:r>
-    </w:p>
-    <w:p>
-      <w:pPr>
-        <w:pBdr>
-          <w:top w:val="nil"/>
-          <w:left w:val="nil"/>
-          <w:bottom w:val="nil"/>
-          <w:right w:val="nil"/>
-          <w:between w:val="nil"/>
-        </w:pBdr>
-        <w:spacing w:after="0"/>
-        <w:ind w:left="720" w:hanging="720"/>
-        <w:rPr>
-          <w:rFonts w:cs="Arial Narrow"/>
-          <w:color w:val="000000"/>
-          <w:szCs w:val="22"/>
-        </w:rPr>
-      </w:pPr>
-      <w:r>
-        <w:rPr>
-          <w:rFonts w:cs="Arial Narrow"/>
-          <w:color w:val="000000"/>
-          <w:szCs w:val="22"/>
+        <w:pStyle w:val="Bibliography"/>
+        <w:rPr>
+          <w:szCs w:val="24"/>
+        </w:rPr>
+      </w:pPr>
+      <w:r>
+        <w:fldChar w:fldCharType="begin"/>
+      </w:r>
+      <w:r>
+        <w:instrText xml:space="preserve"> ADDIN ZOTERO_BIBL {"uncited":[],"omitted":[],"custom":[]} CSL_BIBLIOGRAPHY </w:instrText>
+      </w:r>
+      <w:r>
+        <w:fldChar w:fldCharType="separate"/>
+      </w:r>
+      <w:r>
+        <w:rPr>
+          <w:szCs w:val="24"/>
         </w:rPr>
         <w:t>Crossman, S., Li, O., 2015. Surface Hydrology Polygons (Regional).</w:t>
       </w:r>
     </w:p>
     <w:p>
       <w:pPr>
-        <w:pBdr>
-          <w:top w:val="nil"/>
-          <w:left w:val="nil"/>
-          <w:bottom w:val="nil"/>
-          <w:right w:val="nil"/>
-          <w:between w:val="nil"/>
-        </w:pBdr>
-        <w:spacing w:after="0"/>
-        <w:ind w:left="720" w:hanging="720"/>
-        <w:rPr>
-          <w:rFonts w:cs="Arial Narrow"/>
-          <w:color w:val="000000"/>
-          <w:szCs w:val="22"/>
-        </w:rPr>
-      </w:pPr>
-      <w:r>
-        <w:rPr>
-          <w:rFonts w:cs="Arial Narrow"/>
-          <w:color w:val="000000"/>
-          <w:szCs w:val="22"/>
+        <w:pStyle w:val="Bibliography"/>
+        <w:rPr>
+          <w:szCs w:val="24"/>
+        </w:rPr>
+      </w:pPr>
+      <w:r>
+        <w:rPr>
+          <w:szCs w:val="24"/>
+        </w:rPr>
+        <w:t>Department of Climate Change, Energy, the Environment and Water, 2020. Interim Biogeographic Regionalisation for Australia (Subregions) v. 7 (IBRA).</w:t>
+      </w:r>
+    </w:p>
+    <w:p>
+      <w:pPr>
+        <w:pStyle w:val="Bibliography"/>
+        <w:rPr>
+          <w:szCs w:val="24"/>
+        </w:rPr>
+      </w:pPr>
+      <w:r>
+        <w:rPr>
+          <w:szCs w:val="24"/>
         </w:rPr>
         <w:t>Guerschman, J., 2020. Fractional Cover - MODIS, CSIRO algorithm. Version 1.0.</w:t>
       </w:r>
     </w:p>
     <w:p>
       <w:pPr>
-        <w:pBdr>
-          <w:top w:val="nil"/>
-          <w:left w:val="nil"/>
-          <w:bottom w:val="nil"/>
-          <w:right w:val="nil"/>
-          <w:between w:val="nil"/>
-        </w:pBdr>
-        <w:spacing w:after="0"/>
-        <w:ind w:left="720" w:hanging="720"/>
-        <w:rPr>
-          <w:rFonts w:cs="Arial Narrow"/>
-          <w:color w:val="000000"/>
-          <w:szCs w:val="22"/>
-        </w:rPr>
-      </w:pPr>
-      <w:r>
-        <w:rPr>
-          <w:rFonts w:cs="Arial Narrow"/>
-          <w:color w:val="000000"/>
-          <w:szCs w:val="22"/>
-        </w:rPr>
-        <w:t xml:space="preserve">Huffman, G.G., </w:t>
-      </w:r>
-      <w:proofErr w:type="spellStart"/>
-      <w:r>
-        <w:rPr>
-          <w:rFonts w:cs="Arial Narrow"/>
-          <w:color w:val="000000"/>
-          <w:szCs w:val="22"/>
-        </w:rPr>
-        <w:t>Bolvin</w:t>
-      </w:r>
-      <w:proofErr w:type="spellEnd"/>
-      <w:r>
-        <w:rPr>
-          <w:rFonts w:cs="Arial Narrow"/>
-          <w:color w:val="000000"/>
-          <w:szCs w:val="22"/>
-        </w:rPr>
-        <w:t xml:space="preserve">, D.T., Braithwaite, D., Hsu, K., Joyce, R., Kidd, C., </w:t>
-      </w:r>
-      <w:proofErr w:type="spellStart"/>
-      <w:r>
-        <w:rPr>
-          <w:rFonts w:cs="Arial Narrow"/>
-          <w:color w:val="000000"/>
-          <w:szCs w:val="22"/>
-        </w:rPr>
-        <w:t>Nelkin</w:t>
-      </w:r>
-      <w:proofErr w:type="spellEnd"/>
-      <w:r>
-        <w:rPr>
-          <w:rFonts w:cs="Arial Narrow"/>
-          <w:color w:val="000000"/>
-          <w:szCs w:val="22"/>
-        </w:rPr>
-        <w:t xml:space="preserve">, E.J., </w:t>
-      </w:r>
-      <w:proofErr w:type="spellStart"/>
-      <w:r>
-        <w:rPr>
-          <w:rFonts w:cs="Arial Narrow"/>
-          <w:color w:val="000000"/>
-          <w:szCs w:val="22"/>
-        </w:rPr>
-        <w:t>Sorooshian</w:t>
-      </w:r>
-      <w:proofErr w:type="spellEnd"/>
-      <w:r>
-        <w:rPr>
-          <w:rFonts w:cs="Arial Narrow"/>
-          <w:color w:val="000000"/>
-          <w:szCs w:val="22"/>
-        </w:rPr>
-        <w:t>, S., Tan, J., Xie, P., 2019. GPM IMERG final precipitation L3 1 month 0.1 degree x 0.1 degree V06.</w:t>
-      </w:r>
-    </w:p>
-    <w:p>
-      <w:pPr>
-        <w:pBdr>
-          <w:top w:val="nil"/>
-          <w:left w:val="nil"/>
-          <w:bottom w:val="nil"/>
-          <w:right w:val="nil"/>
-          <w:between w:val="nil"/>
-        </w:pBdr>
-        <w:spacing w:after="0"/>
-        <w:ind w:left="720" w:hanging="720"/>
-        <w:rPr>
-          <w:rFonts w:cs="Arial Narrow"/>
-          <w:color w:val="000000"/>
-          <w:szCs w:val="22"/>
-        </w:rPr>
-      </w:pPr>
-      <w:r>
-        <w:rPr>
-          <w:rFonts w:cs="Arial Narrow"/>
-          <w:color w:val="000000"/>
-          <w:szCs w:val="22"/>
-        </w:rPr>
-        <w:t xml:space="preserve">Islam, </w:t>
-      </w:r>
-      <w:proofErr w:type="spellStart"/>
-      <w:r>
-        <w:rPr>
-          <w:rFonts w:cs="Arial Narrow"/>
-          <w:color w:val="000000"/>
-          <w:szCs w:val="22"/>
-        </w:rPr>
-        <w:t>Md.A</w:t>
-      </w:r>
-      <w:proofErr w:type="spellEnd"/>
-      <w:r>
-        <w:rPr>
-          <w:rFonts w:cs="Arial Narrow"/>
-          <w:color w:val="000000"/>
-          <w:szCs w:val="22"/>
-        </w:rPr>
-        <w:t>., Yu, B., Cartwright, N., 2020. Assessment and comparison of five satellite precipitation products in Australia. Journal of Hydrology 590, 125474. https://doi.org/10.1016/j.jhydrol.2020.125474</w:t>
-      </w:r>
-    </w:p>
-    <w:p>
-      <w:pPr>
-        <w:pBdr>
-          <w:top w:val="nil"/>
-          <w:left w:val="nil"/>
-          <w:bottom w:val="nil"/>
-          <w:right w:val="nil"/>
-          <w:between w:val="nil"/>
-        </w:pBdr>
-        <w:spacing w:after="0"/>
-        <w:ind w:left="720" w:hanging="720"/>
-        <w:rPr>
-          <w:rFonts w:cs="Arial Narrow"/>
-          <w:color w:val="000000"/>
-          <w:szCs w:val="22"/>
-        </w:rPr>
-      </w:pPr>
-      <w:r>
-        <w:rPr>
-          <w:rFonts w:cs="Arial Narrow"/>
-          <w:color w:val="000000"/>
-          <w:szCs w:val="22"/>
+        <w:pStyle w:val="Bibliography"/>
+        <w:rPr>
+          <w:szCs w:val="24"/>
+        </w:rPr>
+      </w:pPr>
+      <w:r>
+        <w:rPr>
+          <w:szCs w:val="24"/>
         </w:rPr>
         <w:t>SA Department of Environment, Water and Natural Resources, 2015. Pastoral Stations - ARC. Bioregional Assessment Source Dataset.</w:t>
       </w:r>
     </w:p>
-    <w:p/>
+    <w:p>
+      <w:r>
+        <w:fldChar w:fldCharType="end"/>
+      </w:r>
+    </w:p>
     <w:sectPr>
       <w:pgSz w:w="11906" w:h="16838"/>
       <w:pgMar w:top="1440" w:right="1440" w:bottom="1440" w:left="1440" w:header="708" w:footer="708" w:gutter="0"/>
@@ -2993,7 +1924,7 @@
       </w:r>
     </w:p>
   </w:comment>
-  <w:comment w:id="4" w:author="Sami Rifai" w:date="2023-04-26T04:30:00Z" w:initials="">
+  <w:comment w:id="3" w:author="Sami Rifai" w:date="2023-04-26T04:30:00Z" w:initials="">
     <w:p>
       <w:pPr>
         <w:widowControl w:val="0"/>
@@ -3021,7 +1952,7 @@
       </w:r>
     </w:p>
   </w:comment>
-  <w:comment w:id="5" w:author="Graeme Finlayson" w:date="2023-04-26T11:31:00Z" w:initials="GF">
+  <w:comment w:id="4" w:author="Graeme Finlayson" w:date="2023-04-26T11:31:00Z" w:initials="GF">
     <w:p>
       <w:pPr>
         <w:pStyle w:val="CommentText"/>
@@ -3033,11 +1964,19 @@
         <w:annotationRef/>
       </w:r>
       <w:r>
-        <w:t xml:space="preserve">I wonder if the structure is better addressed as part of the introduction? So linking it into your aims. </w:t>
+        <w:t xml:space="preserve">I wonder if the structure is better addressed as part of the introduction? </w:t>
+      </w:r>
+      <w:proofErr w:type="gramStart"/>
+      <w:r>
+        <w:t>So</w:t>
+      </w:r>
+      <w:proofErr w:type="gramEnd"/>
+      <w:r>
+        <w:t xml:space="preserve"> linking it into your aims. </w:t>
       </w:r>
     </w:p>
   </w:comment>
-  <w:comment w:id="7" w:author="Angus Eugene Retallack" w:date="2023-04-20T14:47:00Z" w:initials="">
+  <w:comment w:id="6" w:author="Angus Eugene Retallack" w:date="2023-04-20T14:47:00Z" w:initials="">
     <w:p>
       <w:pPr>
         <w:widowControl w:val="0"/>
@@ -3065,7 +2004,7 @@
       </w:r>
     </w:p>
   </w:comment>
-  <w:comment w:id="8" w:author="Sami Rifai" w:date="2023-04-26T04:29:00Z" w:initials="">
+  <w:comment w:id="7" w:author="Sami Rifai" w:date="2023-04-26T04:29:00Z" w:initials="">
     <w:p>
       <w:pPr>
         <w:widowControl w:val="0"/>
@@ -3103,7 +2042,7 @@
       <w:proofErr w:type="spellEnd"/>
     </w:p>
   </w:comment>
-  <w:comment w:id="6" w:author="Sami Rifai" w:date="2023-04-26T04:28:00Z" w:initials="">
+  <w:comment w:id="5" w:author="Sami Rifai" w:date="2023-04-26T04:28:00Z" w:initials="">
     <w:p>
       <w:pPr>
         <w:widowControl w:val="0"/>
@@ -3131,7 +2070,7 @@
       </w:r>
     </w:p>
   </w:comment>
-  <w:comment w:id="9" w:author="Sami Rifai" w:date="2023-04-26T04:21:00Z" w:initials="">
+  <w:comment w:id="10" w:author="Sami Rifai" w:date="2023-04-26T04:21:00Z" w:initials="">
     <w:p>
       <w:pPr>
         <w:widowControl w:val="0"/>
@@ -3159,7 +2098,23 @@
       </w:r>
     </w:p>
   </w:comment>
-  <w:comment w:id="12" w:author="Sami Rifai" w:date="2023-04-26T04:21:00Z" w:initials="">
+  <w:comment w:id="16" w:author="Angus Eugene Retallack" w:date="2023-04-18T13:55:00Z" w:initials="AER">
+    <w:p>
+      <w:pPr>
+        <w:pStyle w:val="CommentText"/>
+      </w:pPr>
+      <w:r>
+        <w:rPr>
+          <w:rStyle w:val="CommentReference"/>
+        </w:rPr>
+        <w:annotationRef/>
+      </w:r>
+      <w:r>
+        <w:t>Could have a figure here of all masked areas</w:t>
+      </w:r>
+    </w:p>
+  </w:comment>
+  <w:comment w:id="17" w:author="Angus Eugene Retallack" w:date="2023-04-18T13:55:00Z" w:initials="">
     <w:p>
       <w:pPr>
         <w:widowControl w:val="0"/>
@@ -3183,11 +2138,11 @@
           <w:color w:val="000000"/>
           <w:szCs w:val="22"/>
         </w:rPr>
-        <w:t>define BHP</w:t>
+        <w:t>Could have a figure here of all masked areas</w:t>
       </w:r>
     </w:p>
   </w:comment>
-  <w:comment w:id="13" w:author="Sami Rifai" w:date="2023-04-26T04:22:00Z" w:initials="">
+  <w:comment w:id="18" w:author="Sami Rifai" w:date="2023-04-26T04:23:00Z" w:initials="">
     <w:p>
       <w:pPr>
         <w:widowControl w:val="0"/>
@@ -3211,27 +2166,29 @@
           <w:color w:val="000000"/>
           <w:szCs w:val="22"/>
         </w:rPr>
-        <w:t>suggest making the boundary lines more visible. Maybe thicker white lines</w:t>
+        <w:t>Will also want to define what "</w:t>
+      </w:r>
+      <w:proofErr w:type="spellStart"/>
+      <w:r>
+        <w:rPr>
+          <w:rFonts w:ascii="Arial" w:eastAsia="Arial" w:hAnsi="Arial" w:cs="Arial"/>
+          <w:color w:val="000000"/>
+          <w:szCs w:val="22"/>
+        </w:rPr>
+        <w:t>ts</w:t>
+      </w:r>
+      <w:proofErr w:type="spellEnd"/>
+      <w:r>
+        <w:rPr>
+          <w:rFonts w:ascii="Arial" w:eastAsia="Arial" w:hAnsi="Arial" w:cs="Arial"/>
+          <w:color w:val="000000"/>
+          <w:szCs w:val="22"/>
+        </w:rPr>
+        <w:t>" and "cc" mean</w:t>
       </w:r>
     </w:p>
   </w:comment>
-  <w:comment w:id="23" w:author="Angus Eugene Retallack" w:date="2023-04-18T13:55:00Z" w:initials="AER">
-    <w:p>
-      <w:pPr>
-        <w:pStyle w:val="CommentText"/>
-      </w:pPr>
-      <w:r>
-        <w:rPr>
-          <w:rStyle w:val="CommentReference"/>
-        </w:rPr>
-        <w:annotationRef/>
-      </w:r>
-      <w:r>
-        <w:t>Could have a figure here of all masked areas</w:t>
-      </w:r>
-    </w:p>
-  </w:comment>
-  <w:comment w:id="24" w:author="Angus Eugene Retallack" w:date="2023-04-18T13:55:00Z" w:initials="">
+  <w:comment w:id="19" w:author="Sami Rifai" w:date="2023-04-26T05:03:00Z" w:initials="">
     <w:p>
       <w:pPr>
         <w:widowControl w:val="0"/>
@@ -3255,109 +2212,35 @@
           <w:color w:val="000000"/>
           <w:szCs w:val="22"/>
         </w:rPr>
-        <w:t>Could have a figure here of all masked areas</w:t>
+        <w:t>https://mfasiolo.github.io/qgam/articles/qgam.html</w:t>
       </w:r>
     </w:p>
   </w:comment>
-  <w:comment w:id="25" w:author="Sami Rifai" w:date="2023-04-26T04:23:00Z" w:initials="">
-    <w:p>
-      <w:pPr>
-        <w:widowControl w:val="0"/>
-        <w:pBdr>
-          <w:top w:val="nil"/>
-          <w:left w:val="nil"/>
-          <w:bottom w:val="nil"/>
-          <w:right w:val="nil"/>
-          <w:between w:val="nil"/>
-        </w:pBdr>
-        <w:spacing w:after="0"/>
-        <w:rPr>
-          <w:rFonts w:ascii="Arial" w:eastAsia="Arial" w:hAnsi="Arial" w:cs="Arial"/>
-          <w:color w:val="000000"/>
-          <w:szCs w:val="22"/>
-        </w:rPr>
-      </w:pPr>
-      <w:r>
-        <w:rPr>
-          <w:rFonts w:ascii="Arial" w:eastAsia="Arial" w:hAnsi="Arial" w:cs="Arial"/>
-          <w:color w:val="000000"/>
-          <w:szCs w:val="22"/>
-        </w:rPr>
-        <w:t>Will also want to define what "</w:t>
+  <w:comment w:id="20" w:author="Graeme Finlayson" w:date="2023-04-26T11:39:00Z" w:initials="GF">
+    <w:p>
+      <w:pPr>
+        <w:pStyle w:val="CommentText"/>
+      </w:pPr>
+      <w:r>
+        <w:rPr>
+          <w:rStyle w:val="CommentReference"/>
+        </w:rPr>
+        <w:annotationRef/>
+      </w:r>
+      <w:r>
+        <w:t xml:space="preserve">Wondering whether </w:t>
       </w:r>
       <w:proofErr w:type="spellStart"/>
       <w:r>
-        <w:rPr>
-          <w:rFonts w:ascii="Arial" w:eastAsia="Arial" w:hAnsi="Arial" w:cs="Arial"/>
-          <w:color w:val="000000"/>
-          <w:szCs w:val="22"/>
-        </w:rPr>
-        <w:t>ts</w:t>
+        <w:t>its</w:t>
       </w:r>
       <w:proofErr w:type="spellEnd"/>
       <w:r>
-        <w:rPr>
-          <w:rFonts w:ascii="Arial" w:eastAsia="Arial" w:hAnsi="Arial" w:cs="Arial"/>
-          <w:color w:val="000000"/>
-          <w:szCs w:val="22"/>
-        </w:rPr>
-        <w:t>" and "cc" mean</w:t>
+        <w:t xml:space="preserve"> worth including the value that de-stocked properties or areas have to improve our assessment of land condition - either from a pastoral perspective or for long-term monitoring or carbon related projects. </w:t>
       </w:r>
     </w:p>
   </w:comment>
-  <w:comment w:id="26" w:author="Sami Rifai" w:date="2023-04-26T05:03:00Z" w:initials="">
-    <w:p>
-      <w:pPr>
-        <w:widowControl w:val="0"/>
-        <w:pBdr>
-          <w:top w:val="nil"/>
-          <w:left w:val="nil"/>
-          <w:bottom w:val="nil"/>
-          <w:right w:val="nil"/>
-          <w:between w:val="nil"/>
-        </w:pBdr>
-        <w:spacing w:after="0"/>
-        <w:rPr>
-          <w:rFonts w:ascii="Arial" w:eastAsia="Arial" w:hAnsi="Arial" w:cs="Arial"/>
-          <w:color w:val="000000"/>
-          <w:szCs w:val="22"/>
-        </w:rPr>
-      </w:pPr>
-      <w:r>
-        <w:rPr>
-          <w:rFonts w:ascii="Arial" w:eastAsia="Arial" w:hAnsi="Arial" w:cs="Arial"/>
-          <w:color w:val="000000"/>
-          <w:szCs w:val="22"/>
-        </w:rPr>
-        <w:t>https://mfasiolo.github.io/qgam/articles/qgam.html</w:t>
-      </w:r>
-    </w:p>
-  </w:comment>
-  <w:comment w:id="27" w:author="Graeme Finlayson" w:date="2023-04-26T11:39:00Z" w:initials="GF">
-    <w:p>
-      <w:pPr>
-        <w:pStyle w:val="CommentText"/>
-      </w:pPr>
-      <w:r>
-        <w:rPr>
-          <w:rStyle w:val="CommentReference"/>
-        </w:rPr>
-        <w:annotationRef/>
-      </w:r>
-      <w:r>
-        <w:t xml:space="preserve">Wondering whether </w:t>
-      </w:r>
-      <w:proofErr w:type="spellStart"/>
-      <w:r>
-        <w:t>its</w:t>
-      </w:r>
-      <w:proofErr w:type="spellEnd"/>
-      <w:r>
-        <w:t xml:space="preserve"> worth including the value that de-stocked properties or areas have to improve our assessment of land condition - either from a pastoral perspective or for long-term monitoring or carbon related projects. </w:t>
-      </w:r>
-    </w:p>
-  </w:comment>
-  <w:comment w:id="28" w:author="Graeme Finlayson" w:date="2023-04-26T11:44:00Z" w:initials="GF">
+  <w:comment w:id="21" w:author="Graeme Finlayson" w:date="2023-04-26T11:44:00Z" w:initials="GF">
     <w:p>
       <w:pPr>
         <w:pStyle w:val="CommentText"/>
@@ -3385,8 +2268,6 @@
   <w15:commentEx w15:paraId="4D1A52F1" w15:paraIdParent="68BA45F2" w15:done="0"/>
   <w15:commentEx w15:paraId="05ECD553" w15:done="0"/>
   <w15:commentEx w15:paraId="0899FE0C" w15:done="0"/>
-  <w15:commentEx w15:paraId="0000009A" w15:done="0"/>
-  <w15:commentEx w15:paraId="1FE72703" w15:done="0"/>
   <w15:commentEx w15:paraId="18BD7C06" w15:done="0"/>
   <w15:commentEx w15:paraId="0000009F" w15:done="0"/>
   <w15:commentEx w15:paraId="000000A2" w15:done="0"/>
@@ -3405,8 +2286,6 @@
   <w16cid:commentId w16cid:paraId="4D1A52F1" w16cid:durableId="27F4DB1B"/>
   <w16cid:commentId w16cid:paraId="05ECD553" w16cid:durableId="27F4DB1A"/>
   <w16cid:commentId w16cid:paraId="0899FE0C" w16cid:durableId="27F4DB19"/>
-  <w16cid:commentId w16cid:paraId="0000009A" w16cid:durableId="27F4DABD"/>
-  <w16cid:commentId w16cid:paraId="1FE72703" w16cid:durableId="27F4DB17"/>
   <w16cid:commentId w16cid:paraId="18BD7C06" w16cid:durableId="27E91FE2"/>
   <w16cid:commentId w16cid:paraId="0000009F" w16cid:durableId="27F4DABB"/>
   <w16cid:commentId w16cid:paraId="000000A2" w16cid:durableId="27F4DABA"/>
@@ -5318,7 +4197,6 @@
   <w:style w:type="character" w:default="1" w:styleId="DefaultParagraphFont">
     <w:name w:val="Default Paragraph Font"/>
     <w:uiPriority w:val="1"/>
-    <w:semiHidden/>
     <w:unhideWhenUsed/>
   </w:style>
   <w:style w:type="table" w:default="1" w:styleId="TableNormal">
@@ -6035,7 +4913,7 @@
 </file>
 
 <file path=customXml/itemProps2.xml><?xml version="1.0" encoding="utf-8"?>
-<ds:datastoreItem xmlns:ds="http://schemas.openxmlformats.org/officeDocument/2006/customXml" ds:itemID="{B72F8DC7-8049-4248-905C-3E1EF51549D9}">
+<ds:datastoreItem xmlns:ds="http://schemas.openxmlformats.org/officeDocument/2006/customXml" ds:itemID="{BD33735F-476E-4A99-AE23-D9E3C92162A4}">
   <ds:schemaRefs>
     <ds:schemaRef ds:uri="http://schemas.openxmlformats.org/officeDocument/2006/bibliography"/>
   </ds:schemaRefs>

</xml_diff>